<commit_message>
v2.1 ABT-MSE SRA-SCAL model + R package
- M3 model changed to a combined SRA - SCAL model
- M3 model now fits to CPUE indices
- ABT-MSE R framework updated to new SRA-SCAL model
- An R package and documentation for all ABT-MSE functions
- ABT_MP and ABT_PM classes
- OMI Operating Model Input class to allow for (relatively) easy user
control of M3 model inputs
- Example objects
- Preliminary operating models for all 18 of the reference set
- Vignette guide to 7 steps of MSE
- New management procedures that are specific to each of the various
indices
- Generic OM reporting using R markdown
- Generic OM summary report using R markdown
- Updated Trial specifications document
- Additional help documentation for file structure
</commit_message>
<xml_diff>
--- a/Manuals and design documents/M3 Users guide v1_0.docx
+++ b/Manuals and design documents/M3 Users guide v1_0.docx
@@ -1,6 +1,6 @@
 
 <file path=word/document.xml><?xml version="1.0" encoding="utf-8"?>
-<w:document xmlns:wpc="http://schemas.microsoft.com/office/word/2010/wordprocessingCanvas" xmlns:mc="http://schemas.openxmlformats.org/markup-compatibility/2006" xmlns:o="urn:schemas-microsoft-com:office:office" xmlns:r="http://schemas.openxmlformats.org/officeDocument/2006/relationships" xmlns:m="http://schemas.openxmlformats.org/officeDocument/2006/math" xmlns:v="urn:schemas-microsoft-com:vml" xmlns:wp14="http://schemas.microsoft.com/office/word/2010/wordprocessingDrawing" xmlns:wp="http://schemas.openxmlformats.org/drawingml/2006/wordprocessingDrawing" xmlns:w10="urn:schemas-microsoft-com:office:word" xmlns:w="http://schemas.openxmlformats.org/wordprocessingml/2006/main" xmlns:w14="http://schemas.microsoft.com/office/word/2010/wordml" xmlns:w15="http://schemas.microsoft.com/office/word/2012/wordml" xmlns:wpg="http://schemas.microsoft.com/office/word/2010/wordprocessingGroup" xmlns:wpi="http://schemas.microsoft.com/office/word/2010/wordprocessingInk" xmlns:wne="http://schemas.microsoft.com/office/word/2006/wordml" xmlns:wps="http://schemas.microsoft.com/office/word/2010/wordprocessingShape" mc:Ignorable="w14 w15 wp14">
+<w:document xmlns:wpc="http://schemas.microsoft.com/office/word/2010/wordprocessingCanvas" xmlns:mc="http://schemas.openxmlformats.org/markup-compatibility/2006" xmlns:o="urn:schemas-microsoft-com:office:office" xmlns:r="http://schemas.openxmlformats.org/officeDocument/2006/relationships" xmlns:m="http://schemas.openxmlformats.org/officeDocument/2006/math" xmlns:v="urn:schemas-microsoft-com:vml" xmlns:wp14="http://schemas.microsoft.com/office/word/2010/wordprocessingDrawing" xmlns:wp="http://schemas.openxmlformats.org/drawingml/2006/wordprocessingDrawing" xmlns:w10="urn:schemas-microsoft-com:office:word" xmlns:w="http://schemas.openxmlformats.org/wordprocessingml/2006/main" xmlns:w14="http://schemas.microsoft.com/office/word/2010/wordml" xmlns:wpg="http://schemas.microsoft.com/office/word/2010/wordprocessingGroup" xmlns:wpi="http://schemas.microsoft.com/office/word/2010/wordprocessingInk" xmlns:wne="http://schemas.microsoft.com/office/word/2006/wordml" xmlns:wps="http://schemas.microsoft.com/office/word/2010/wordprocessingShape" mc:Ignorable="w14 wp14">
   <w:body>
     <w:p>
       <w:pPr>
@@ -183,10 +183,7 @@
       </w:r>
     </w:p>
     <w:p/>
-    <w:p>
-      <w:bookmarkStart w:id="0" w:name="_GoBack"/>
-      <w:bookmarkEnd w:id="0"/>
-    </w:p>
+    <w:p/>
     <w:p/>
     <w:p>
       <w:pPr>
@@ -1740,177 +1737,177 @@
       <w:pPr>
         <w:pStyle w:val="Heading1"/>
       </w:pPr>
-      <w:bookmarkStart w:id="1" w:name="_Toc448927853"/>
+      <w:bookmarkStart w:id="0" w:name="_Toc448927853"/>
       <w:r>
         <w:lastRenderedPageBreak/>
         <w:t>Introduction</w:t>
       </w:r>
+      <w:bookmarkEnd w:id="0"/>
+    </w:p>
+    <w:p>
+      <w:r>
+        <w:t xml:space="preserve">M3 is a spatial, multistock, subyear, statistical catch-at-length stock assessment model. </w:t>
+      </w:r>
+      <w:r>
+        <w:t xml:space="preserve">The model predicts the distribution and movement of individuals among large discrete marine areas (a bulk transfer model, e.g. Taylor et al. 2011). </w:t>
+      </w:r>
+    </w:p>
+    <w:p>
+      <w:r>
+        <w:t xml:space="preserve">M3 was designed to be used as an operating model that could be fitted to various data to predict spatial stock structure of a multi-stock fishery (specifically Atlantic bluefin tuna). </w:t>
+      </w:r>
+      <w:r>
+        <w:t xml:space="preserve">As such </w:t>
+      </w:r>
+      <w:r>
+        <w:t>M3 includes several simpli</w:t>
+      </w:r>
+      <w:r>
+        <w:t>fi</w:t>
+      </w:r>
+      <w:r>
+        <w:t xml:space="preserve">cations over a conventional age-structured stock assessment in order to reduce the number of calculations and ensure that the estimation problem is well defined. </w:t>
+      </w:r>
+      <w:r>
+        <w:t xml:space="preserve">The two most important </w:t>
+      </w:r>
+      <w:r>
+        <w:t xml:space="preserve">simplifications </w:t>
+      </w:r>
+      <w:r>
+        <w:t xml:space="preserve">relate to the use of conventional tagging data and the estimation of fishing mortality rates for each </w:t>
+      </w:r>
+      <w:r>
+        <w:t>fleet in spatio-temporal strata:</w:t>
+      </w:r>
+      <w:r>
+        <w:t xml:space="preserve"> </w:t>
+      </w:r>
+    </w:p>
+    <w:p>
+      <w:pPr>
+        <w:ind w:left="284"/>
+      </w:pPr>
+      <w:r>
+        <w:t xml:space="preserve">(1) </w:t>
+      </w:r>
+      <w:r>
+        <w:t xml:space="preserve">M3 uses conventional tagging data </w:t>
+      </w:r>
+      <w:r>
+        <w:t xml:space="preserve">only </w:t>
+      </w:r>
+      <w:r>
+        <w:t xml:space="preserve">qualitatively to identify other possible migrations that are not observed from electronic tagging (pop-off satellite archival, archival). M3 does not include computationally intensive conditional probability calculations for all of the conventional (spaghetti, floy) tagging data that are considered to be compromised due to highly uncertain and variable reporting rates over time and among fishing fleet types. </w:t>
+      </w:r>
+    </w:p>
+    <w:p>
+      <w:pPr>
+        <w:ind w:left="284"/>
+      </w:pPr>
+      <w:r>
+        <w:t xml:space="preserve">(2) </w:t>
+      </w:r>
+      <w:r>
+        <w:t>The M3 model does not attempt to estimate a fishing mortality rate for each fleet in each spatio-temporal strata</w:t>
+      </w:r>
+      <w:r>
+        <w:t xml:space="preserve"> (for example the Japanese longline fleet in January 1962 in area 2)</w:t>
+      </w:r>
+      <w:r>
+        <w:t xml:space="preserve">. Instead </w:t>
+      </w:r>
+      <w:r>
+        <w:t>partial fishing mortality rate</w:t>
+      </w:r>
+      <w:r>
+        <w:t>s</w:t>
+      </w:r>
+      <w:r>
+        <w:t xml:space="preserve"> (partial F</w:t>
+      </w:r>
+      <w:r>
+        <w:t>s</w:t>
+      </w:r>
+      <w:r>
+        <w:t xml:space="preserve">) </w:t>
+      </w:r>
+      <w:r>
+        <w:t>are</w:t>
+      </w:r>
+      <w:r>
+        <w:t xml:space="preserve"> </w:t>
+      </w:r>
+      <w:r>
+        <w:t>calculated</w:t>
+      </w:r>
+      <w:r>
+        <w:t xml:space="preserve"> by dividing observed catches by a ‘master’</w:t>
+      </w:r>
+      <w:r>
+        <w:t xml:space="preserve"> relative abundance index for each spatio-temporal strata. </w:t>
+      </w:r>
+      <w:r>
+        <w:t xml:space="preserve">The master relative abundance index is constructed by generalized linear modelling and time-area imputation (e.g. Carruthers et al. 2011) prior to the M3 run. The partial F data (by fleet, time and area) are inputs to the M3 model which then predicts fishing mortality rate by multiplying these partial Fs by a single catchability coefficient by fleet. This greatly reduces the number of estimated parameters (e.g. 4 parameters instead of 8000 for a 50 year, 4 subyear, 10 area </w:t>
+      </w:r>
+      <w:proofErr w:type="gramStart"/>
+      <w:r>
+        <w:t>model</w:t>
+      </w:r>
+      <w:proofErr w:type="gramEnd"/>
+      <w:r>
+        <w:t xml:space="preserve"> with 4 fleets). </w:t>
+      </w:r>
+    </w:p>
+    <w:p>
+      <w:r>
+        <w:t xml:space="preserve">Previous multi-stock models for Atlantic bluefin tuna have made use of catch-at-age composition data. However these data are very sparse and derived by approaches such as cohort slicing and therefore provide inference of fishing mortality rate that may be both biased and imprecise. M3 sidesteps this problem by fitting to length composition data. The additional requirement of this approach is an inverse age-length key (conditional probability of an individual being in a length class l given it is of age class a). </w:t>
+      </w:r>
+    </w:p>
+    <w:p>
+      <w:r>
+        <w:t>C</w:t>
+      </w:r>
+      <w:r>
+        <w:t xml:space="preserve">urrently the model </w:t>
+      </w:r>
+      <w:r>
+        <w:t xml:space="preserve">estimates age-group specific movement and requires </w:t>
+      </w:r>
+      <w:r>
+        <w:t xml:space="preserve">stock of origin data </w:t>
+      </w:r>
+      <w:r>
+        <w:t xml:space="preserve">and electronic tagging data </w:t>
+      </w:r>
+      <w:r>
+        <w:t xml:space="preserve">(e.g. otolith microchemistry) </w:t>
+      </w:r>
+      <w:r>
+        <w:t>by</w:t>
+      </w:r>
+      <w:r>
+        <w:t xml:space="preserve"> age class, space, subyear and year.</w:t>
+      </w:r>
+      <w:r>
+        <w:t xml:space="preserve"> However real </w:t>
+      </w:r>
+      <w:r>
+        <w:t xml:space="preserve">data have not yet been provided that are age-class specific </w:t>
+      </w:r>
+      <w:r>
+        <w:t xml:space="preserve">so the only application of M3 thus far was version 0.16 which did not estimate age-group specific movement and was fitted to age-aggregated stock of origin and electronic tagging data. </w:t>
+      </w:r>
+    </w:p>
+    <w:p>
+      <w:pPr>
+        <w:pStyle w:val="Heading1"/>
+      </w:pPr>
+      <w:bookmarkStart w:id="1" w:name="_Toc448927854"/>
+      <w:r>
+        <w:t>Model description</w:t>
+      </w:r>
       <w:bookmarkEnd w:id="1"/>
-    </w:p>
-    <w:p>
-      <w:r>
-        <w:t xml:space="preserve">M3 is a spatial, multistock, subyear, statistical catch-at-length stock assessment model. </w:t>
-      </w:r>
-      <w:r>
-        <w:t xml:space="preserve">The model predicts the distribution and movement of individuals among large discrete marine areas (a bulk transfer model, e.g. Taylor et al. 2011). </w:t>
-      </w:r>
-    </w:p>
-    <w:p>
-      <w:r>
-        <w:t xml:space="preserve">M3 was designed to be used as an operating model that could be fitted to various data to predict spatial stock structure of a multi-stock fishery (specifically Atlantic bluefin tuna). </w:t>
-      </w:r>
-      <w:r>
-        <w:t xml:space="preserve">As such </w:t>
-      </w:r>
-      <w:r>
-        <w:t>M3 includes several simpli</w:t>
-      </w:r>
-      <w:r>
-        <w:t>fi</w:t>
-      </w:r>
-      <w:r>
-        <w:t xml:space="preserve">cations over a conventional age-structured stock assessment in order to reduce the number of calculations and ensure that the estimation problem is well defined. </w:t>
-      </w:r>
-      <w:r>
-        <w:t xml:space="preserve">The two most important </w:t>
-      </w:r>
-      <w:r>
-        <w:t xml:space="preserve">simplifications </w:t>
-      </w:r>
-      <w:r>
-        <w:t xml:space="preserve">relate to the use of conventional tagging data and the estimation of fishing mortality rates for each </w:t>
-      </w:r>
-      <w:r>
-        <w:t>fleet in spatio-temporal strata:</w:t>
-      </w:r>
-      <w:r>
-        <w:t xml:space="preserve"> </w:t>
-      </w:r>
-    </w:p>
-    <w:p>
-      <w:pPr>
-        <w:ind w:left="284"/>
-      </w:pPr>
-      <w:r>
-        <w:t xml:space="preserve">(1) </w:t>
-      </w:r>
-      <w:r>
-        <w:t xml:space="preserve">M3 uses conventional tagging data </w:t>
-      </w:r>
-      <w:r>
-        <w:t xml:space="preserve">only </w:t>
-      </w:r>
-      <w:r>
-        <w:t xml:space="preserve">qualitatively to identify other possible migrations that are not observed from electronic tagging (pop-off satellite archival, archival). M3 does not include computationally intensive conditional probability calculations for all of the conventional (spaghetti, floy) tagging data that are considered to be compromised due to highly uncertain and variable reporting rates over time and among fishing fleet types. </w:t>
-      </w:r>
-    </w:p>
-    <w:p>
-      <w:pPr>
-        <w:ind w:left="284"/>
-      </w:pPr>
-      <w:r>
-        <w:t xml:space="preserve">(2) </w:t>
-      </w:r>
-      <w:r>
-        <w:t>The M3 model does not attempt to estimate a fishing mortality rate for each fleet in each spatio-temporal strata</w:t>
-      </w:r>
-      <w:r>
-        <w:t xml:space="preserve"> (for example the Japanese longline fleet in January 1962 in area 2)</w:t>
-      </w:r>
-      <w:r>
-        <w:t xml:space="preserve">. Instead </w:t>
-      </w:r>
-      <w:r>
-        <w:t>partial fishing mortality rate</w:t>
-      </w:r>
-      <w:r>
-        <w:t>s</w:t>
-      </w:r>
-      <w:r>
-        <w:t xml:space="preserve"> (partial F</w:t>
-      </w:r>
-      <w:r>
-        <w:t>s</w:t>
-      </w:r>
-      <w:r>
-        <w:t xml:space="preserve">) </w:t>
-      </w:r>
-      <w:r>
-        <w:t>are</w:t>
-      </w:r>
-      <w:r>
-        <w:t xml:space="preserve"> </w:t>
-      </w:r>
-      <w:r>
-        <w:t>calculated</w:t>
-      </w:r>
-      <w:r>
-        <w:t xml:space="preserve"> by dividing observed catches by a ‘master’</w:t>
-      </w:r>
-      <w:r>
-        <w:t xml:space="preserve"> relative abundance index for each spatio-temporal strata. </w:t>
-      </w:r>
-      <w:r>
-        <w:t xml:space="preserve">The master relative abundance index is constructed by generalized linear modelling and time-area imputation (e.g. Carruthers et al. 2011) prior to the M3 run. The partial F data (by fleet, time and area) are inputs to the M3 model which then predicts fishing mortality rate by multiplying these partial Fs by a single catchability coefficient by fleet. This greatly reduces the number of estimated parameters (e.g. 4 parameters instead of 8000 for a 50 year, 4 subyear, </w:t>
-      </w:r>
-      <w:proofErr w:type="gramStart"/>
-      <w:r>
-        <w:t>10</w:t>
-      </w:r>
-      <w:proofErr w:type="gramEnd"/>
-      <w:r>
-        <w:t xml:space="preserve"> area model with 4 fleets). </w:t>
-      </w:r>
-    </w:p>
-    <w:p>
-      <w:r>
-        <w:t xml:space="preserve">Previous multi-stock models for Atlantic bluefin tuna have made use of catch-at-age composition data. However these data are very sparse and derived by approaches such as cohort slicing and therefore provide inference of fishing mortality rate that may be both biased and imprecise. M3 sidesteps this problem by fitting to length composition data. The additional requirement of this approach is an inverse age-length key (conditional probability of an individual being in a length class l given it is of age class a). </w:t>
-      </w:r>
-    </w:p>
-    <w:p>
-      <w:r>
-        <w:t>C</w:t>
-      </w:r>
-      <w:r>
-        <w:t xml:space="preserve">urrently the model </w:t>
-      </w:r>
-      <w:r>
-        <w:t xml:space="preserve">estimates age-group specific movement and requires </w:t>
-      </w:r>
-      <w:r>
-        <w:t xml:space="preserve">stock of origin data </w:t>
-      </w:r>
-      <w:r>
-        <w:t xml:space="preserve">and electronic tagging data </w:t>
-      </w:r>
-      <w:r>
-        <w:t xml:space="preserve">(e.g. otolith microchemistry) </w:t>
-      </w:r>
-      <w:r>
-        <w:t>by</w:t>
-      </w:r>
-      <w:r>
-        <w:t xml:space="preserve"> age class, space, subyear and year.</w:t>
-      </w:r>
-      <w:r>
-        <w:t xml:space="preserve"> However real </w:t>
-      </w:r>
-      <w:r>
-        <w:t xml:space="preserve">data have not yet been provided that are age-class specific </w:t>
-      </w:r>
-      <w:r>
-        <w:t xml:space="preserve">so the only application of M3 thus far was version 0.16 which did not estimate age-group specific movement and was fitted to age-aggregated stock of origin and electronic tagging data. </w:t>
-      </w:r>
-    </w:p>
-    <w:p>
-      <w:pPr>
-        <w:pStyle w:val="Heading1"/>
-      </w:pPr>
-      <w:bookmarkStart w:id="2" w:name="_Toc448927854"/>
-      <w:r>
-        <w:t>Model description</w:t>
-      </w:r>
-      <w:bookmarkEnd w:id="2"/>
     </w:p>
     <w:p>
       <w:r>
@@ -1960,7 +1957,7 @@
       <w:pPr>
         <w:pStyle w:val="Heading1"/>
       </w:pPr>
-      <w:bookmarkStart w:id="3" w:name="_Toc448927855"/>
+      <w:bookmarkStart w:id="2" w:name="_Toc448927855"/>
       <w:r>
         <w:rPr>
           <w:rStyle w:val="Heading1Char"/>
@@ -1985,7 +1982,7 @@
         </w:rPr>
         <w:t>to M3</w:t>
       </w:r>
-      <w:bookmarkEnd w:id="3"/>
+      <w:bookmarkEnd w:id="2"/>
     </w:p>
     <w:p>
       <w:r>
@@ -3806,7 +3803,15 @@
         <w:spacing w:after="0"/>
       </w:pPr>
       <w:r>
-        <w:t xml:space="preserve"> Iobs: a matrix (nIobs rows by 7 columns) of the number of fishery-independent relative abundance index observations (a row per observation). Year (column 1), subyear (column 2), area (column 3), stock (column 4)  index number (matching nI, column 5), index type (biomass=1, SSB=2, column 6), the observed relative abundance index (column 7) </w:t>
+        <w:t xml:space="preserve"> Iobs: a matrix (nIobs rows by 7 columns) of the number of fishery-independent relative abundance index observations (a row per observation). Year (column 1), subyear (column 2), area (column 3), stock (column 4)  index number (matching nI, column 5), index type (biomass=1, SSB=2,</w:t>
+      </w:r>
+      <w:r>
+        <w:t xml:space="preserve"> biomass all stocks=3,</w:t>
+      </w:r>
+      <w:bookmarkStart w:id="3" w:name="_GoBack"/>
+      <w:bookmarkEnd w:id="3"/>
+      <w:r>
+        <w:t xml:space="preserve"> column 6), the observed relative abundance index (column 7) </w:t>
       </w:r>
     </w:p>
     <w:p>
@@ -16079,6 +16084,9 @@
           </m:sSubPr>
           <m:e>
             <m:r>
+              <m:rPr>
+                <m:sty m:val="bi"/>
+              </m:rPr>
               <w:rPr>
                 <w:rFonts w:ascii="Cambria Math" w:hAnsi="Cambria Math" w:cs="Times New Roman"/>
                 <w:color w:val="000000" w:themeColor="text1"/>
@@ -16088,6 +16096,9 @@
           </m:e>
           <m:sub>
             <m:r>
+              <m:rPr>
+                <m:sty m:val="bi"/>
+              </m:rPr>
               <w:rPr>
                 <w:rFonts w:ascii="Cambria Math" w:hAnsi="Cambria Math" w:cs="Times New Roman"/>
                 <w:color w:val="000000" w:themeColor="text1"/>
@@ -16097,6 +16108,9 @@
           </m:sub>
         </m:sSub>
         <m:r>
+          <m:rPr>
+            <m:sty m:val="bi"/>
+          </m:rPr>
           <w:rPr>
             <w:rFonts w:ascii="Cambria Math" w:hAnsi="Cambria Math" w:cs="Times New Roman"/>
             <w:color w:val="000000" w:themeColor="text1"/>
@@ -16139,6 +16153,9 @@
               <m:mr>
                 <m:e>
                   <m:r>
+                    <m:rPr>
+                      <m:sty m:val="bi"/>
+                    </m:rPr>
                     <w:rPr>
                       <w:rFonts w:ascii="Cambria Math" w:hAnsi="Cambria Math" w:cs="Times New Roman"/>
                       <w:color w:val="000000" w:themeColor="text1"/>
@@ -16150,6 +16167,9 @@
               <m:mr>
                 <m:e>
                   <m:r>
+                    <m:rPr>
+                      <m:sty m:val="bi"/>
+                    </m:rPr>
                     <w:rPr>
                       <w:rFonts w:ascii="Cambria Math" w:hAnsi="Cambria Math" w:cs="Times New Roman"/>
                       <w:color w:val="000000" w:themeColor="text1"/>
@@ -16173,6 +16193,9 @@
                     </m:sSubPr>
                     <m:e>
                       <m:r>
+                        <m:rPr>
+                          <m:sty m:val="bi"/>
+                        </m:rPr>
                         <w:rPr>
                           <w:rFonts w:ascii="Cambria Math" w:hAnsi="Cambria Math" w:cs="Times New Roman"/>
                           <w:color w:val="000000" w:themeColor="text1"/>
@@ -16182,6 +16205,9 @@
                     </m:e>
                     <m:sub>
                       <m:r>
+                        <m:rPr>
+                          <m:sty m:val="bi"/>
+                        </m:rPr>
                         <w:rPr>
                           <w:rFonts w:ascii="Cambria Math" w:hAnsi="Cambria Math" w:cs="Times New Roman"/>
                           <w:color w:val="000000" w:themeColor="text1"/>
@@ -16194,6 +16220,9 @@
               </m:mr>
             </m:m>
             <m:r>
+              <m:rPr>
+                <m:sty m:val="bi"/>
+              </m:rPr>
               <w:rPr>
                 <w:rFonts w:ascii="Cambria Math" w:hAnsi="Cambria Math" w:cs="Times New Roman"/>
                 <w:color w:val="000000" w:themeColor="text1"/>
@@ -16222,6 +16251,9 @@
               <m:mr>
                 <m:e>
                   <m:r>
+                    <m:rPr>
+                      <m:sty m:val="bi"/>
+                    </m:rPr>
                     <w:rPr>
                       <w:rFonts w:ascii="Cambria Math" w:hAnsi="Cambria Math" w:cs="Times New Roman"/>
                       <w:color w:val="000000" w:themeColor="text1"/>
@@ -16233,6 +16265,9 @@
               <m:mr>
                 <m:e>
                   <m:r>
+                    <m:rPr>
+                      <m:sty m:val="bi"/>
+                    </m:rPr>
                     <w:rPr>
                       <w:rFonts w:ascii="Cambria Math" w:hAnsi="Cambria Math" w:cs="Times New Roman"/>
                       <w:color w:val="000000" w:themeColor="text1"/>
@@ -16244,6 +16279,9 @@
               <m:mr>
                 <m:e>
                   <m:r>
+                    <m:rPr>
+                      <m:sty m:val="bi"/>
+                    </m:rPr>
                     <w:rPr>
                       <w:rFonts w:ascii="Cambria Math" w:hAnsi="Cambria Math" w:cs="Times New Roman"/>
                       <w:color w:val="000000" w:themeColor="text1"/>
@@ -21122,6 +21160,9 @@
           </m:sSubPr>
           <m:e>
             <m:r>
+              <m:rPr>
+                <m:sty m:val="bi"/>
+              </m:rPr>
               <w:rPr>
                 <w:rFonts w:ascii="Cambria Math" w:hAnsi="Cambria Math" w:cs="Times New Roman"/>
                 <w:color w:val="000000" w:themeColor="text1"/>
@@ -21131,6 +21172,9 @@
           </m:e>
           <m:sub>
             <m:r>
+              <m:rPr>
+                <m:sty m:val="bi"/>
+              </m:rPr>
               <w:rPr>
                 <w:rFonts w:ascii="Cambria Math" w:hAnsi="Cambria Math" w:cs="Times New Roman"/>
                 <w:color w:val="000000" w:themeColor="text1"/>
@@ -21140,6 +21184,9 @@
           </m:sub>
         </m:sSub>
         <m:r>
+          <m:rPr>
+            <m:sty m:val="bi"/>
+          </m:rPr>
           <w:rPr>
             <w:rFonts w:ascii="Cambria Math" w:hAnsi="Cambria Math" w:cs="Times New Roman"/>
             <w:color w:val="000000" w:themeColor="text1"/>
@@ -21162,6 +21209,9 @@
           </m:naryPr>
           <m:sub>
             <m:r>
+              <m:rPr>
+                <m:sty m:val="bi"/>
+              </m:rPr>
               <w:rPr>
                 <w:rFonts w:ascii="Cambria Math" w:hAnsi="Cambria Math" w:cs="Times New Roman"/>
                 <w:color w:val="000000" w:themeColor="text1"/>
@@ -21187,6 +21237,9 @@
               </m:naryPr>
               <m:sub>
                 <m:r>
+                  <m:rPr>
+                    <m:sty m:val="bi"/>
+                  </m:rPr>
                   <w:rPr>
                     <w:rFonts w:ascii="Cambria Math" w:hAnsi="Cambria Math" w:cs="Times New Roman"/>
                     <w:color w:val="000000" w:themeColor="text1"/>
@@ -21212,6 +21265,9 @@
                   </m:naryPr>
                   <m:sub>
                     <m:r>
+                      <m:rPr>
+                        <m:sty m:val="bi"/>
+                      </m:rPr>
                       <w:rPr>
                         <w:rFonts w:ascii="Cambria Math" w:hAnsi="Cambria Math" w:cs="Times New Roman"/>
                         <w:color w:val="000000" w:themeColor="text1"/>
@@ -21237,6 +21293,9 @@
                       </m:naryPr>
                       <m:sub>
                         <m:r>
+                          <m:rPr>
+                            <m:sty m:val="bi"/>
+                          </m:rPr>
                           <w:rPr>
                             <w:rFonts w:ascii="Cambria Math" w:hAnsi="Cambria Math" w:cs="Times New Roman"/>
                             <w:color w:val="000000" w:themeColor="text1"/>
@@ -21259,6 +21318,9 @@
                           </m:fPr>
                           <m:num>
                             <m:r>
+                              <m:rPr>
+                                <m:sty m:val="bi"/>
+                              </m:rPr>
                               <w:rPr>
                                 <w:rFonts w:ascii="Cambria Math" w:hAnsi="Cambria Math" w:cs="Times New Roman"/>
                                 <w:color w:val="000000" w:themeColor="text1"/>
@@ -21290,6 +21352,9 @@
                                   </m:sSubPr>
                                   <m:e>
                                     <m:r>
+                                      <m:rPr>
+                                        <m:sty m:val="bi"/>
+                                      </m:rPr>
                                       <w:rPr>
                                         <w:rFonts w:ascii="Cambria Math" w:hAnsi="Cambria Math" w:cs="Times New Roman"/>
                                         <w:color w:val="000000" w:themeColor="text1"/>
@@ -21299,6 +21364,9 @@
                                   </m:e>
                                   <m:sub>
                                     <m:r>
+                                      <m:rPr>
+                                        <m:sty m:val="bi"/>
+                                      </m:rPr>
                                       <w:rPr>
                                         <w:rFonts w:ascii="Cambria Math" w:hAnsi="Cambria Math" w:cs="Times New Roman"/>
                                         <w:color w:val="000000" w:themeColor="text1"/>
@@ -21310,6 +21378,9 @@
                               </m:e>
                             </m:d>
                             <m:r>
+                              <m:rPr>
+                                <m:sty m:val="bi"/>
+                              </m:rPr>
                               <w:rPr>
                                 <w:rFonts w:ascii="Cambria Math" w:hAnsi="Cambria Math" w:cs="Times New Roman"/>
                                 <w:color w:val="000000" w:themeColor="text1"/>
@@ -21341,6 +21412,9 @@
                                   </m:dPr>
                                   <m:e>
                                     <m:r>
+                                      <m:rPr>
+                                        <m:sty m:val="bi"/>
+                                      </m:rPr>
                                       <w:rPr>
                                         <w:rFonts w:ascii="Cambria Math" w:hAnsi="Cambria Math" w:cs="Times New Roman"/>
                                         <w:color w:val="000000" w:themeColor="text1"/>
@@ -21384,6 +21458,9 @@
                                               </m:accPr>
                                               <m:e>
                                                 <m:r>
+                                                  <m:rPr>
+                                                    <m:sty m:val="bi"/>
+                                                  </m:rPr>
                                                   <w:rPr>
                                                     <w:rFonts w:ascii="Cambria Math" w:hAnsi="Cambria Math" w:cs="Times New Roman"/>
                                                     <w:color w:val="000000" w:themeColor="text1"/>
@@ -21395,6 +21472,9 @@
                                           </m:e>
                                           <m:sub>
                                             <m:r>
+                                              <m:rPr>
+                                                <m:sty m:val="bi"/>
+                                              </m:rPr>
                                               <w:rPr>
                                                 <w:rFonts w:ascii="Cambria Math" w:hAnsi="Cambria Math" w:cs="Times New Roman"/>
                                                 <w:color w:val="000000" w:themeColor="text1"/>
@@ -21406,6 +21486,9 @@
                                       </m:e>
                                     </m:d>
                                     <m:r>
+                                      <m:rPr>
+                                        <m:sty m:val="bi"/>
+                                      </m:rPr>
                                       <w:rPr>
                                         <w:rFonts w:ascii="Cambria Math" w:hAnsi="Cambria Math" w:cs="Times New Roman"/>
                                         <w:color w:val="000000" w:themeColor="text1"/>
@@ -21437,6 +21520,9 @@
                                           </m:sSubPr>
                                           <m:e>
                                             <m:r>
+                                              <m:rPr>
+                                                <m:sty m:val="bi"/>
+                                              </m:rPr>
                                               <w:rPr>
                                                 <w:rFonts w:ascii="Cambria Math" w:hAnsi="Cambria Math" w:cs="Times New Roman"/>
                                                 <w:color w:val="000000" w:themeColor="text1"/>
@@ -21446,6 +21532,9 @@
                                           </m:e>
                                           <m:sub>
                                             <m:r>
+                                              <m:rPr>
+                                                <m:sty m:val="bi"/>
+                                              </m:rPr>
                                               <w:rPr>
                                                 <w:rFonts w:ascii="Cambria Math" w:hAnsi="Cambria Math" w:cs="Times New Roman"/>
                                                 <w:color w:val="000000" w:themeColor="text1"/>
@@ -21461,6 +21550,9 @@
                               </m:e>
                               <m:sup>
                                 <m:r>
+                                  <m:rPr>
+                                    <m:sty m:val="bi"/>
+                                  </m:rPr>
                                   <w:rPr>
                                     <w:rFonts w:ascii="Cambria Math" w:hAnsi="Cambria Math" w:cs="Times New Roman"/>
                                     <w:color w:val="000000" w:themeColor="text1"/>
@@ -21472,6 +21564,9 @@
                           </m:num>
                           <m:den>
                             <m:r>
+                              <m:rPr>
+                                <m:sty m:val="bi"/>
+                              </m:rPr>
                               <w:rPr>
                                 <w:rFonts w:ascii="Cambria Math" w:hAnsi="Cambria Math" w:cs="Times New Roman"/>
                                 <w:color w:val="000000" w:themeColor="text1"/>
@@ -21491,6 +21586,9 @@
                               </m:sSubSupPr>
                               <m:e>
                                 <m:r>
+                                  <m:rPr>
+                                    <m:sty m:val="bi"/>
+                                  </m:rPr>
                                   <w:rPr>
                                     <w:rFonts w:ascii="Cambria Math" w:hAnsi="Cambria Math" w:cs="Times New Roman"/>
                                     <w:color w:val="000000" w:themeColor="text1"/>
@@ -21500,6 +21598,9 @@
                               </m:e>
                               <m:sub>
                                 <m:r>
+                                  <m:rPr>
+                                    <m:sty m:val="bi"/>
+                                  </m:rPr>
                                   <w:rPr>
                                     <w:rFonts w:ascii="Cambria Math" w:hAnsi="Cambria Math" w:cs="Times New Roman"/>
                                     <w:color w:val="000000" w:themeColor="text1"/>
@@ -21509,6 +21610,9 @@
                               </m:sub>
                               <m:sup>
                                 <m:r>
+                                  <m:rPr>
+                                    <m:sty m:val="bi"/>
+                                  </m:rPr>
                                   <w:rPr>
                                     <w:rFonts w:ascii="Cambria Math" w:hAnsi="Cambria Math" w:cs="Times New Roman"/>
                                     <w:color w:val="000000" w:themeColor="text1"/>
@@ -27058,7 +27162,7 @@
       <w:pPr>
         <w:pStyle w:val="Heading1"/>
         <w:sectPr>
-          <w:footerReference w:type="default" r:id="rId8"/>
+          <w:footerReference w:type="default" r:id="rId9"/>
           <w:pgSz w:w="12240" w:h="15840"/>
           <w:pgMar w:top="1134" w:right="1247" w:bottom="1134" w:left="1247" w:header="708" w:footer="708" w:gutter="0"/>
           <w:cols w:space="708"/>
@@ -66230,7 +66334,7 @@
 </file>
 
 <file path=word/endnotes.xml><?xml version="1.0" encoding="utf-8"?>
-<w:endnotes xmlns:wpc="http://schemas.microsoft.com/office/word/2010/wordprocessingCanvas" xmlns:mc="http://schemas.openxmlformats.org/markup-compatibility/2006" xmlns:o="urn:schemas-microsoft-com:office:office" xmlns:r="http://schemas.openxmlformats.org/officeDocument/2006/relationships" xmlns:m="http://schemas.openxmlformats.org/officeDocument/2006/math" xmlns:v="urn:schemas-microsoft-com:vml" xmlns:wp14="http://schemas.microsoft.com/office/word/2010/wordprocessingDrawing" xmlns:wp="http://schemas.openxmlformats.org/drawingml/2006/wordprocessingDrawing" xmlns:w10="urn:schemas-microsoft-com:office:word" xmlns:w="http://schemas.openxmlformats.org/wordprocessingml/2006/main" xmlns:w14="http://schemas.microsoft.com/office/word/2010/wordml" xmlns:w15="http://schemas.microsoft.com/office/word/2012/wordml" xmlns:wpg="http://schemas.microsoft.com/office/word/2010/wordprocessingGroup" xmlns:wpi="http://schemas.microsoft.com/office/word/2010/wordprocessingInk" xmlns:wne="http://schemas.microsoft.com/office/word/2006/wordml" xmlns:wps="http://schemas.microsoft.com/office/word/2010/wordprocessingShape" mc:Ignorable="w14 w15 wp14">
+<w:endnotes xmlns:wpc="http://schemas.microsoft.com/office/word/2010/wordprocessingCanvas" xmlns:mc="http://schemas.openxmlformats.org/markup-compatibility/2006" xmlns:o="urn:schemas-microsoft-com:office:office" xmlns:r="http://schemas.openxmlformats.org/officeDocument/2006/relationships" xmlns:m="http://schemas.openxmlformats.org/officeDocument/2006/math" xmlns:v="urn:schemas-microsoft-com:vml" xmlns:wp14="http://schemas.microsoft.com/office/word/2010/wordprocessingDrawing" xmlns:wp="http://schemas.openxmlformats.org/drawingml/2006/wordprocessingDrawing" xmlns:w10="urn:schemas-microsoft-com:office:word" xmlns:w="http://schemas.openxmlformats.org/wordprocessingml/2006/main" xmlns:w14="http://schemas.microsoft.com/office/word/2010/wordml" xmlns:wpg="http://schemas.microsoft.com/office/word/2010/wordprocessingGroup" xmlns:wpi="http://schemas.microsoft.com/office/word/2010/wordprocessingInk" xmlns:wne="http://schemas.microsoft.com/office/word/2006/wordml" xmlns:wps="http://schemas.microsoft.com/office/word/2010/wordprocessingShape" mc:Ignorable="w14 wp14">
   <w:endnote w:type="separator" w:id="-1">
     <w:p>
       <w:pPr>
@@ -66255,7 +66359,7 @@
 </file>
 
 <file path=word/footer1.xml><?xml version="1.0" encoding="utf-8"?>
-<w:ftr xmlns:wpc="http://schemas.microsoft.com/office/word/2010/wordprocessingCanvas" xmlns:mc="http://schemas.openxmlformats.org/markup-compatibility/2006" xmlns:o="urn:schemas-microsoft-com:office:office" xmlns:r="http://schemas.openxmlformats.org/officeDocument/2006/relationships" xmlns:m="http://schemas.openxmlformats.org/officeDocument/2006/math" xmlns:v="urn:schemas-microsoft-com:vml" xmlns:wp14="http://schemas.microsoft.com/office/word/2010/wordprocessingDrawing" xmlns:wp="http://schemas.openxmlformats.org/drawingml/2006/wordprocessingDrawing" xmlns:w10="urn:schemas-microsoft-com:office:word" xmlns:w="http://schemas.openxmlformats.org/wordprocessingml/2006/main" xmlns:w14="http://schemas.microsoft.com/office/word/2010/wordml" xmlns:w15="http://schemas.microsoft.com/office/word/2012/wordml" xmlns:wpg="http://schemas.microsoft.com/office/word/2010/wordprocessingGroup" xmlns:wpi="http://schemas.microsoft.com/office/word/2010/wordprocessingInk" xmlns:wne="http://schemas.microsoft.com/office/word/2006/wordml" xmlns:wps="http://schemas.microsoft.com/office/word/2010/wordprocessingShape" mc:Ignorable="w14 w15 wp14">
+<w:ftr xmlns:wpc="http://schemas.microsoft.com/office/word/2010/wordprocessingCanvas" xmlns:mc="http://schemas.openxmlformats.org/markup-compatibility/2006" xmlns:o="urn:schemas-microsoft-com:office:office" xmlns:r="http://schemas.openxmlformats.org/officeDocument/2006/relationships" xmlns:m="http://schemas.openxmlformats.org/officeDocument/2006/math" xmlns:v="urn:schemas-microsoft-com:vml" xmlns:wp14="http://schemas.microsoft.com/office/word/2010/wordprocessingDrawing" xmlns:wp="http://schemas.openxmlformats.org/drawingml/2006/wordprocessingDrawing" xmlns:w10="urn:schemas-microsoft-com:office:word" xmlns:w="http://schemas.openxmlformats.org/wordprocessingml/2006/main" xmlns:w14="http://schemas.microsoft.com/office/word/2010/wordml" xmlns:wpg="http://schemas.microsoft.com/office/word/2010/wordprocessingGroup" xmlns:wpi="http://schemas.microsoft.com/office/word/2010/wordprocessingInk" xmlns:wne="http://schemas.microsoft.com/office/word/2006/wordml" xmlns:wps="http://schemas.microsoft.com/office/word/2010/wordprocessingShape" mc:Ignorable="w14 wp14">
   <w:sdt>
     <w:sdtPr>
       <w:id w:val="901021423"/>
@@ -66288,7 +66392,7 @@
           <w:rPr>
             <w:noProof/>
           </w:rPr>
-          <w:t>2</w:t>
+          <w:t>8</w:t>
         </w:r>
         <w:r>
           <w:rPr>
@@ -66308,7 +66412,7 @@
 </file>
 
 <file path=word/footnotes.xml><?xml version="1.0" encoding="utf-8"?>
-<w:footnotes xmlns:wpc="http://schemas.microsoft.com/office/word/2010/wordprocessingCanvas" xmlns:mc="http://schemas.openxmlformats.org/markup-compatibility/2006" xmlns:o="urn:schemas-microsoft-com:office:office" xmlns:r="http://schemas.openxmlformats.org/officeDocument/2006/relationships" xmlns:m="http://schemas.openxmlformats.org/officeDocument/2006/math" xmlns:v="urn:schemas-microsoft-com:vml" xmlns:wp14="http://schemas.microsoft.com/office/word/2010/wordprocessingDrawing" xmlns:wp="http://schemas.openxmlformats.org/drawingml/2006/wordprocessingDrawing" xmlns:w10="urn:schemas-microsoft-com:office:word" xmlns:w="http://schemas.openxmlformats.org/wordprocessingml/2006/main" xmlns:w14="http://schemas.microsoft.com/office/word/2010/wordml" xmlns:w15="http://schemas.microsoft.com/office/word/2012/wordml" xmlns:wpg="http://schemas.microsoft.com/office/word/2010/wordprocessingGroup" xmlns:wpi="http://schemas.microsoft.com/office/word/2010/wordprocessingInk" xmlns:wne="http://schemas.microsoft.com/office/word/2006/wordml" xmlns:wps="http://schemas.microsoft.com/office/word/2010/wordprocessingShape" mc:Ignorable="w14 w15 wp14">
+<w:footnotes xmlns:wpc="http://schemas.microsoft.com/office/word/2010/wordprocessingCanvas" xmlns:mc="http://schemas.openxmlformats.org/markup-compatibility/2006" xmlns:o="urn:schemas-microsoft-com:office:office" xmlns:r="http://schemas.openxmlformats.org/officeDocument/2006/relationships" xmlns:m="http://schemas.openxmlformats.org/officeDocument/2006/math" xmlns:v="urn:schemas-microsoft-com:vml" xmlns:wp14="http://schemas.microsoft.com/office/word/2010/wordprocessingDrawing" xmlns:wp="http://schemas.openxmlformats.org/drawingml/2006/wordprocessingDrawing" xmlns:w10="urn:schemas-microsoft-com:office:word" xmlns:w="http://schemas.openxmlformats.org/wordprocessingml/2006/main" xmlns:w14="http://schemas.microsoft.com/office/word/2010/wordml" xmlns:wpg="http://schemas.microsoft.com/office/word/2010/wordprocessingGroup" xmlns:wpi="http://schemas.microsoft.com/office/word/2010/wordprocessingInk" xmlns:wne="http://schemas.microsoft.com/office/word/2006/wordml" xmlns:wps="http://schemas.microsoft.com/office/word/2010/wordprocessingShape" mc:Ignorable="w14 wp14">
   <w:footnote w:type="separator" w:id="-1">
     <w:p>
       <w:pPr>
@@ -66333,8 +66437,8 @@
 </file>
 
 <file path=word/numbering.xml><?xml version="1.0" encoding="utf-8"?>
-<w:numbering xmlns:wpc="http://schemas.microsoft.com/office/word/2010/wordprocessingCanvas" xmlns:mc="http://schemas.openxmlformats.org/markup-compatibility/2006" xmlns:o="urn:schemas-microsoft-com:office:office" xmlns:r="http://schemas.openxmlformats.org/officeDocument/2006/relationships" xmlns:m="http://schemas.openxmlformats.org/officeDocument/2006/math" xmlns:v="urn:schemas-microsoft-com:vml" xmlns:wp14="http://schemas.microsoft.com/office/word/2010/wordprocessingDrawing" xmlns:wp="http://schemas.openxmlformats.org/drawingml/2006/wordprocessingDrawing" xmlns:w10="urn:schemas-microsoft-com:office:word" xmlns:w="http://schemas.openxmlformats.org/wordprocessingml/2006/main" xmlns:w14="http://schemas.microsoft.com/office/word/2010/wordml" xmlns:w15="http://schemas.microsoft.com/office/word/2012/wordml" xmlns:wpg="http://schemas.microsoft.com/office/word/2010/wordprocessingGroup" xmlns:wpi="http://schemas.microsoft.com/office/word/2010/wordprocessingInk" xmlns:wne="http://schemas.microsoft.com/office/word/2006/wordml" xmlns:wps="http://schemas.microsoft.com/office/word/2010/wordprocessingShape" mc:Ignorable="w14 w15 wp14">
-  <w:abstractNum w:abstractNumId="0" w15:restartNumberingAfterBreak="0">
+<w:numbering xmlns:wpc="http://schemas.microsoft.com/office/word/2010/wordprocessingCanvas" xmlns:mc="http://schemas.openxmlformats.org/markup-compatibility/2006" xmlns:o="urn:schemas-microsoft-com:office:office" xmlns:r="http://schemas.openxmlformats.org/officeDocument/2006/relationships" xmlns:m="http://schemas.openxmlformats.org/officeDocument/2006/math" xmlns:v="urn:schemas-microsoft-com:vml" xmlns:wp14="http://schemas.microsoft.com/office/word/2010/wordprocessingDrawing" xmlns:wp="http://schemas.openxmlformats.org/drawingml/2006/wordprocessingDrawing" xmlns:w10="urn:schemas-microsoft-com:office:word" xmlns:w="http://schemas.openxmlformats.org/wordprocessingml/2006/main" xmlns:w14="http://schemas.microsoft.com/office/word/2010/wordml" xmlns:wpg="http://schemas.microsoft.com/office/word/2010/wordprocessingGroup" xmlns:wpi="http://schemas.microsoft.com/office/word/2010/wordprocessingInk" xmlns:wne="http://schemas.microsoft.com/office/word/2006/wordml" xmlns:wps="http://schemas.microsoft.com/office/word/2010/wordprocessingShape" mc:Ignorable="w14 wp14">
+  <w:abstractNum w:abstractNumId="0">
     <w:nsid w:val="230B1FE5"/>
     <w:multiLevelType w:val="hybridMultilevel"/>
     <w:tmpl w:val="99D2886A"/>
@@ -66420,7 +66524,7 @@
       </w:pPr>
     </w:lvl>
   </w:abstractNum>
-  <w:abstractNum w:abstractNumId="1" w15:restartNumberingAfterBreak="0">
+  <w:abstractNum w:abstractNumId="1">
     <w:nsid w:val="37D763EF"/>
     <w:multiLevelType w:val="multilevel"/>
     <w:tmpl w:val="10090025"/>
@@ -66515,7 +66619,7 @@
       </w:pPr>
     </w:lvl>
   </w:abstractNum>
-  <w:abstractNum w:abstractNumId="2" w15:restartNumberingAfterBreak="0">
+  <w:abstractNum w:abstractNumId="2">
     <w:nsid w:val="5183457D"/>
     <w:multiLevelType w:val="multilevel"/>
     <w:tmpl w:val="12F6A41C"/>
@@ -66627,7 +66731,7 @@
       </w:rPr>
     </w:lvl>
   </w:abstractNum>
-  <w:abstractNum w:abstractNumId="3" w15:restartNumberingAfterBreak="0">
+  <w:abstractNum w:abstractNumId="3">
     <w:nsid w:val="608216C0"/>
     <w:multiLevelType w:val="multilevel"/>
     <w:tmpl w:val="EBA6E8B2"/>
@@ -66739,7 +66843,7 @@
       </w:rPr>
     </w:lvl>
   </w:abstractNum>
-  <w:abstractNum w:abstractNumId="4" w15:restartNumberingAfterBreak="0">
+  <w:abstractNum w:abstractNumId="4">
     <w:nsid w:val="62D72864"/>
     <w:multiLevelType w:val="hybridMultilevel"/>
     <w:tmpl w:val="C228051E"/>
@@ -66828,7 +66932,7 @@
       </w:pPr>
     </w:lvl>
   </w:abstractNum>
-  <w:abstractNum w:abstractNumId="5" w15:restartNumberingAfterBreak="0">
+  <w:abstractNum w:abstractNumId="5">
     <w:nsid w:val="788B37FA"/>
     <w:multiLevelType w:val="hybridMultilevel"/>
     <w:tmpl w:val="DF2296AC"/>
@@ -66917,7 +67021,7 @@
       </w:pPr>
     </w:lvl>
   </w:abstractNum>
-  <w:abstractNum w:abstractNumId="6" w15:restartNumberingAfterBreak="0">
+  <w:abstractNum w:abstractNumId="6">
     <w:nsid w:val="789B16DD"/>
     <w:multiLevelType w:val="hybridMultilevel"/>
     <w:tmpl w:val="CC440010"/>
@@ -67029,7 +67133,7 @@
       </w:rPr>
     </w:lvl>
   </w:abstractNum>
-  <w:abstractNum w:abstractNumId="7" w15:restartNumberingAfterBreak="0">
+  <w:abstractNum w:abstractNumId="7">
     <w:nsid w:val="7E196A7D"/>
     <w:multiLevelType w:val="multilevel"/>
     <w:tmpl w:val="10090025"/>
@@ -67143,7 +67247,7 @@
 </file>
 
 <file path=word/styles.xml><?xml version="1.0" encoding="utf-8"?>
-<w:styles xmlns:mc="http://schemas.openxmlformats.org/markup-compatibility/2006" xmlns:r="http://schemas.openxmlformats.org/officeDocument/2006/relationships" xmlns:w="http://schemas.openxmlformats.org/wordprocessingml/2006/main" xmlns:w14="http://schemas.microsoft.com/office/word/2010/wordml" xmlns:w15="http://schemas.microsoft.com/office/word/2012/wordml" mc:Ignorable="w14 w15">
+<w:styles xmlns:mc="http://schemas.openxmlformats.org/markup-compatibility/2006" xmlns:r="http://schemas.openxmlformats.org/officeDocument/2006/relationships" xmlns:w="http://schemas.openxmlformats.org/wordprocessingml/2006/main" xmlns:w14="http://schemas.microsoft.com/office/word/2010/wordml" mc:Ignorable="w14">
   <w:docDefaults>
     <w:rPrDefault>
       <w:rPr>
@@ -67159,378 +67263,1198 @@
       </w:pPr>
     </w:pPrDefault>
   </w:docDefaults>
-  <w:latentStyles w:defLockedState="0" w:defUIPriority="99" w:defSemiHidden="0" w:defUnhideWhenUsed="0" w:defQFormat="0" w:count="371">
-    <w:lsdException w:name="Normal" w:uiPriority="0" w:qFormat="1"/>
-    <w:lsdException w:name="heading 1" w:uiPriority="9" w:qFormat="1"/>
-    <w:lsdException w:name="heading 2" w:semiHidden="1" w:uiPriority="9" w:unhideWhenUsed="1" w:qFormat="1"/>
-    <w:lsdException w:name="heading 3" w:semiHidden="1" w:uiPriority="9" w:unhideWhenUsed="1" w:qFormat="1"/>
-    <w:lsdException w:name="heading 4" w:semiHidden="1" w:uiPriority="9" w:unhideWhenUsed="1" w:qFormat="1"/>
-    <w:lsdException w:name="heading 5" w:semiHidden="1" w:uiPriority="9" w:unhideWhenUsed="1" w:qFormat="1"/>
-    <w:lsdException w:name="heading 6" w:semiHidden="1" w:uiPriority="9" w:unhideWhenUsed="1" w:qFormat="1"/>
-    <w:lsdException w:name="heading 7" w:semiHidden="1" w:uiPriority="9" w:unhideWhenUsed="1" w:qFormat="1"/>
-    <w:lsdException w:name="heading 8" w:semiHidden="1" w:uiPriority="9" w:unhideWhenUsed="1" w:qFormat="1"/>
-    <w:lsdException w:name="heading 9" w:semiHidden="1" w:uiPriority="9" w:unhideWhenUsed="1" w:qFormat="1"/>
-    <w:lsdException w:name="index 1" w:semiHidden="1" w:unhideWhenUsed="1"/>
-    <w:lsdException w:name="index 2" w:semiHidden="1" w:unhideWhenUsed="1"/>
-    <w:lsdException w:name="index 3" w:semiHidden="1" w:unhideWhenUsed="1"/>
-    <w:lsdException w:name="index 4" w:semiHidden="1" w:unhideWhenUsed="1"/>
-    <w:lsdException w:name="index 5" w:semiHidden="1" w:unhideWhenUsed="1"/>
-    <w:lsdException w:name="index 6" w:semiHidden="1" w:unhideWhenUsed="1"/>
-    <w:lsdException w:name="index 7" w:semiHidden="1" w:unhideWhenUsed="1"/>
-    <w:lsdException w:name="index 8" w:semiHidden="1" w:unhideWhenUsed="1"/>
-    <w:lsdException w:name="index 9" w:semiHidden="1" w:unhideWhenUsed="1"/>
-    <w:lsdException w:name="toc 1" w:semiHidden="1" w:uiPriority="39" w:unhideWhenUsed="1"/>
-    <w:lsdException w:name="toc 2" w:semiHidden="1" w:uiPriority="39" w:unhideWhenUsed="1"/>
-    <w:lsdException w:name="toc 3" w:semiHidden="1" w:uiPriority="39" w:unhideWhenUsed="1"/>
-    <w:lsdException w:name="toc 4" w:semiHidden="1" w:uiPriority="39" w:unhideWhenUsed="1"/>
-    <w:lsdException w:name="toc 5" w:semiHidden="1" w:uiPriority="39" w:unhideWhenUsed="1"/>
-    <w:lsdException w:name="toc 6" w:semiHidden="1" w:uiPriority="39" w:unhideWhenUsed="1"/>
-    <w:lsdException w:name="toc 7" w:semiHidden="1" w:uiPriority="39" w:unhideWhenUsed="1"/>
-    <w:lsdException w:name="toc 8" w:semiHidden="1" w:uiPriority="39" w:unhideWhenUsed="1"/>
-    <w:lsdException w:name="toc 9" w:semiHidden="1" w:uiPriority="39" w:unhideWhenUsed="1"/>
-    <w:lsdException w:name="Normal Indent" w:semiHidden="1" w:unhideWhenUsed="1"/>
-    <w:lsdException w:name="footnote text" w:semiHidden="1" w:unhideWhenUsed="1"/>
-    <w:lsdException w:name="annotation text" w:semiHidden="1" w:unhideWhenUsed="1"/>
-    <w:lsdException w:name="header" w:semiHidden="1" w:unhideWhenUsed="1"/>
-    <w:lsdException w:name="footer" w:semiHidden="1" w:unhideWhenUsed="1"/>
-    <w:lsdException w:name="index heading" w:semiHidden="1" w:unhideWhenUsed="1"/>
-    <w:lsdException w:name="caption" w:semiHidden="1" w:uiPriority="35" w:unhideWhenUsed="1" w:qFormat="1"/>
-    <w:lsdException w:name="table of figures" w:semiHidden="1" w:unhideWhenUsed="1"/>
-    <w:lsdException w:name="envelope address" w:semiHidden="1" w:unhideWhenUsed="1"/>
-    <w:lsdException w:name="envelope return" w:semiHidden="1" w:unhideWhenUsed="1"/>
-    <w:lsdException w:name="footnote reference" w:semiHidden="1" w:unhideWhenUsed="1"/>
-    <w:lsdException w:name="annotation reference" w:semiHidden="1" w:unhideWhenUsed="1"/>
-    <w:lsdException w:name="line number" w:semiHidden="1" w:unhideWhenUsed="1"/>
-    <w:lsdException w:name="page number" w:semiHidden="1" w:unhideWhenUsed="1"/>
-    <w:lsdException w:name="endnote reference" w:semiHidden="1" w:unhideWhenUsed="1"/>
-    <w:lsdException w:name="endnote text" w:semiHidden="1" w:unhideWhenUsed="1"/>
-    <w:lsdException w:name="table of authorities" w:semiHidden="1" w:unhideWhenUsed="1"/>
-    <w:lsdException w:name="macro" w:semiHidden="1" w:unhideWhenUsed="1"/>
-    <w:lsdException w:name="toa heading" w:semiHidden="1" w:unhideWhenUsed="1"/>
-    <w:lsdException w:name="List" w:semiHidden="1" w:unhideWhenUsed="1"/>
-    <w:lsdException w:name="List Bullet" w:semiHidden="1" w:unhideWhenUsed="1"/>
-    <w:lsdException w:name="List Number" w:semiHidden="1" w:unhideWhenUsed="1"/>
-    <w:lsdException w:name="List 2" w:semiHidden="1" w:unhideWhenUsed="1"/>
-    <w:lsdException w:name="List 3" w:semiHidden="1" w:unhideWhenUsed="1"/>
-    <w:lsdException w:name="List 4" w:semiHidden="1" w:unhideWhenUsed="1"/>
-    <w:lsdException w:name="List 5" w:semiHidden="1" w:unhideWhenUsed="1"/>
-    <w:lsdException w:name="List Bullet 2" w:semiHidden="1" w:unhideWhenUsed="1"/>
-    <w:lsdException w:name="List Bullet 3" w:semiHidden="1" w:unhideWhenUsed="1"/>
-    <w:lsdException w:name="List Bullet 4" w:semiHidden="1" w:unhideWhenUsed="1"/>
-    <w:lsdException w:name="List Bullet 5" w:semiHidden="1" w:unhideWhenUsed="1"/>
-    <w:lsdException w:name="List Number 2" w:semiHidden="1" w:unhideWhenUsed="1"/>
-    <w:lsdException w:name="List Number 3" w:semiHidden="1" w:unhideWhenUsed="1"/>
-    <w:lsdException w:name="List Number 4" w:semiHidden="1" w:unhideWhenUsed="1"/>
-    <w:lsdException w:name="List Number 5" w:semiHidden="1" w:unhideWhenUsed="1"/>
-    <w:lsdException w:name="Title" w:uiPriority="10" w:qFormat="1"/>
-    <w:lsdException w:name="Closing" w:semiHidden="1" w:unhideWhenUsed="1"/>
-    <w:lsdException w:name="Signature" w:semiHidden="1" w:unhideWhenUsed="1"/>
-    <w:lsdException w:name="Default Paragraph Font" w:semiHidden="1" w:uiPriority="1" w:unhideWhenUsed="1"/>
-    <w:lsdException w:name="Body Text" w:semiHidden="1" w:unhideWhenUsed="1"/>
-    <w:lsdException w:name="Body Text Indent" w:semiHidden="1" w:unhideWhenUsed="1"/>
-    <w:lsdException w:name="List Continue" w:semiHidden="1" w:unhideWhenUsed="1"/>
-    <w:lsdException w:name="List Continue 2" w:semiHidden="1" w:unhideWhenUsed="1"/>
-    <w:lsdException w:name="List Continue 3" w:semiHidden="1" w:unhideWhenUsed="1"/>
-    <w:lsdException w:name="List Continue 4" w:semiHidden="1" w:unhideWhenUsed="1"/>
-    <w:lsdException w:name="List Continue 5" w:semiHidden="1" w:unhideWhenUsed="1"/>
-    <w:lsdException w:name="Message Header" w:semiHidden="1" w:unhideWhenUsed="1"/>
-    <w:lsdException w:name="Subtitle" w:uiPriority="11" w:qFormat="1"/>
-    <w:lsdException w:name="Salutation" w:semiHidden="1" w:unhideWhenUsed="1"/>
-    <w:lsdException w:name="Date" w:semiHidden="1" w:unhideWhenUsed="1"/>
-    <w:lsdException w:name="Body Text First Indent" w:semiHidden="1" w:unhideWhenUsed="1"/>
-    <w:lsdException w:name="Body Text First Indent 2" w:semiHidden="1" w:unhideWhenUsed="1"/>
-    <w:lsdException w:name="Note Heading" w:semiHidden="1" w:unhideWhenUsed="1"/>
-    <w:lsdException w:name="Body Text 2" w:semiHidden="1" w:unhideWhenUsed="1"/>
-    <w:lsdException w:name="Body Text 3" w:semiHidden="1" w:unhideWhenUsed="1"/>
-    <w:lsdException w:name="Body Text Indent 2" w:semiHidden="1" w:unhideWhenUsed="1"/>
-    <w:lsdException w:name="Body Text Indent 3" w:semiHidden="1" w:unhideWhenUsed="1"/>
-    <w:lsdException w:name="Block Text" w:semiHidden="1" w:unhideWhenUsed="1"/>
-    <w:lsdException w:name="Hyperlink" w:semiHidden="1" w:unhideWhenUsed="1"/>
-    <w:lsdException w:name="FollowedHyperlink" w:semiHidden="1" w:unhideWhenUsed="1"/>
-    <w:lsdException w:name="Strong" w:uiPriority="22" w:qFormat="1"/>
-    <w:lsdException w:name="Emphasis" w:uiPriority="20" w:qFormat="1"/>
-    <w:lsdException w:name="Document Map" w:semiHidden="1" w:unhideWhenUsed="1"/>
-    <w:lsdException w:name="Plain Text" w:semiHidden="1" w:unhideWhenUsed="1"/>
-    <w:lsdException w:name="E-mail Signature" w:semiHidden="1" w:unhideWhenUsed="1"/>
-    <w:lsdException w:name="HTML Top of Form" w:semiHidden="1" w:unhideWhenUsed="1"/>
-    <w:lsdException w:name="HTML Bottom of Form" w:semiHidden="1" w:unhideWhenUsed="1"/>
-    <w:lsdException w:name="Normal (Web)" w:semiHidden="1" w:unhideWhenUsed="1"/>
-    <w:lsdException w:name="HTML Acronym" w:semiHidden="1" w:unhideWhenUsed="1"/>
-    <w:lsdException w:name="HTML Address" w:semiHidden="1" w:unhideWhenUsed="1"/>
-    <w:lsdException w:name="HTML Cite" w:semiHidden="1" w:unhideWhenUsed="1"/>
-    <w:lsdException w:name="HTML Code" w:semiHidden="1" w:unhideWhenUsed="1"/>
-    <w:lsdException w:name="HTML Definition" w:semiHidden="1" w:unhideWhenUsed="1"/>
-    <w:lsdException w:name="HTML Keyboard" w:semiHidden="1" w:unhideWhenUsed="1"/>
-    <w:lsdException w:name="HTML Preformatted" w:semiHidden="1" w:unhideWhenUsed="1"/>
-    <w:lsdException w:name="HTML Sample" w:semiHidden="1" w:unhideWhenUsed="1"/>
-    <w:lsdException w:name="HTML Typewriter" w:semiHidden="1" w:unhideWhenUsed="1"/>
-    <w:lsdException w:name="HTML Variable" w:semiHidden="1" w:unhideWhenUsed="1"/>
-    <w:lsdException w:name="Normal Table" w:semiHidden="1" w:unhideWhenUsed="1"/>
-    <w:lsdException w:name="annotation subject" w:semiHidden="1" w:unhideWhenUsed="1"/>
-    <w:lsdException w:name="No List" w:semiHidden="1" w:unhideWhenUsed="1"/>
-    <w:lsdException w:name="Outline List 1" w:semiHidden="1" w:unhideWhenUsed="1"/>
-    <w:lsdException w:name="Outline List 2" w:semiHidden="1" w:unhideWhenUsed="1"/>
-    <w:lsdException w:name="Outline List 3" w:semiHidden="1" w:unhideWhenUsed="1"/>
-    <w:lsdException w:name="Table Simple 1" w:semiHidden="1" w:unhideWhenUsed="1"/>
-    <w:lsdException w:name="Table Simple 2" w:semiHidden="1" w:unhideWhenUsed="1"/>
-    <w:lsdException w:name="Table Simple 3" w:semiHidden="1" w:unhideWhenUsed="1"/>
-    <w:lsdException w:name="Table Classic 1" w:semiHidden="1" w:unhideWhenUsed="1"/>
-    <w:lsdException w:name="Table Classic 2" w:semiHidden="1" w:unhideWhenUsed="1"/>
-    <w:lsdException w:name="Table Classic 3" w:semiHidden="1" w:unhideWhenUsed="1"/>
-    <w:lsdException w:name="Table Classic 4" w:semiHidden="1" w:unhideWhenUsed="1"/>
-    <w:lsdException w:name="Table Colorful 1" w:semiHidden="1" w:unhideWhenUsed="1"/>
-    <w:lsdException w:name="Table Colorful 2" w:semiHidden="1" w:unhideWhenUsed="1"/>
-    <w:lsdException w:name="Table Colorful 3" w:semiHidden="1" w:unhideWhenUsed="1"/>
-    <w:lsdException w:name="Table Columns 1" w:semiHidden="1" w:unhideWhenUsed="1"/>
-    <w:lsdException w:name="Table Columns 2" w:semiHidden="1" w:unhideWhenUsed="1"/>
-    <w:lsdException w:name="Table Columns 3" w:semiHidden="1" w:unhideWhenUsed="1"/>
-    <w:lsdException w:name="Table Columns 4" w:semiHidden="1" w:unhideWhenUsed="1"/>
-    <w:lsdException w:name="Table Columns 5" w:semiHidden="1" w:unhideWhenUsed="1"/>
-    <w:lsdException w:name="Table Grid 1" w:semiHidden="1" w:unhideWhenUsed="1"/>
-    <w:lsdException w:name="Table Grid 2" w:semiHidden="1" w:unhideWhenUsed="1"/>
-    <w:lsdException w:name="Table Grid 3" w:semiHidden="1" w:unhideWhenUsed="1"/>
-    <w:lsdException w:name="Table Grid 4" w:semiHidden="1" w:unhideWhenUsed="1"/>
-    <w:lsdException w:name="Table Grid 5" w:semiHidden="1" w:unhideWhenUsed="1"/>
-    <w:lsdException w:name="Table Grid 6" w:semiHidden="1" w:unhideWhenUsed="1"/>
-    <w:lsdException w:name="Table Grid 7" w:semiHidden="1" w:unhideWhenUsed="1"/>
-    <w:lsdException w:name="Table Grid 8" w:semiHidden="1" w:unhideWhenUsed="1"/>
-    <w:lsdException w:name="Table List 1" w:semiHidden="1" w:unhideWhenUsed="1"/>
-    <w:lsdException w:name="Table List 2" w:semiHidden="1" w:unhideWhenUsed="1"/>
-    <w:lsdException w:name="Table List 3" w:semiHidden="1" w:unhideWhenUsed="1"/>
-    <w:lsdException w:name="Table List 4" w:semiHidden="1" w:unhideWhenUsed="1"/>
-    <w:lsdException w:name="Table List 5" w:semiHidden="1" w:unhideWhenUsed="1"/>
-    <w:lsdException w:name="Table List 6" w:semiHidden="1" w:unhideWhenUsed="1"/>
-    <w:lsdException w:name="Table List 7" w:semiHidden="1" w:unhideWhenUsed="1"/>
-    <w:lsdException w:name="Table List 8" w:semiHidden="1" w:unhideWhenUsed="1"/>
-    <w:lsdException w:name="Table 3D effects 1" w:semiHidden="1" w:unhideWhenUsed="1"/>
-    <w:lsdException w:name="Table 3D effects 2" w:semiHidden="1" w:unhideWhenUsed="1"/>
-    <w:lsdException w:name="Table 3D effects 3" w:semiHidden="1" w:unhideWhenUsed="1"/>
-    <w:lsdException w:name="Table Contemporary" w:semiHidden="1" w:unhideWhenUsed="1"/>
-    <w:lsdException w:name="Table Elegant" w:semiHidden="1" w:unhideWhenUsed="1"/>
-    <w:lsdException w:name="Table Professional" w:semiHidden="1" w:unhideWhenUsed="1"/>
-    <w:lsdException w:name="Table Subtle 1" w:semiHidden="1" w:unhideWhenUsed="1"/>
-    <w:lsdException w:name="Table Subtle 2" w:semiHidden="1" w:unhideWhenUsed="1"/>
-    <w:lsdException w:name="Table Web 1" w:semiHidden="1" w:unhideWhenUsed="1"/>
-    <w:lsdException w:name="Table Web 2" w:semiHidden="1" w:unhideWhenUsed="1"/>
-    <w:lsdException w:name="Table Web 3" w:semiHidden="1" w:unhideWhenUsed="1"/>
-    <w:lsdException w:name="Balloon Text" w:semiHidden="1" w:unhideWhenUsed="1"/>
-    <w:lsdException w:name="Table Grid" w:uiPriority="59"/>
-    <w:lsdException w:name="Table Theme" w:semiHidden="1" w:unhideWhenUsed="1"/>
-    <w:lsdException w:name="Placeholder Text" w:semiHidden="1"/>
-    <w:lsdException w:name="No Spacing" w:uiPriority="1" w:qFormat="1"/>
-    <w:lsdException w:name="Light Shading" w:uiPriority="60"/>
-    <w:lsdException w:name="Light List" w:uiPriority="61"/>
-    <w:lsdException w:name="Light Grid" w:uiPriority="62"/>
-    <w:lsdException w:name="Medium Shading 1" w:uiPriority="63"/>
-    <w:lsdException w:name="Medium Shading 2" w:uiPriority="64"/>
-    <w:lsdException w:name="Medium List 1" w:uiPriority="65"/>
-    <w:lsdException w:name="Medium List 2" w:uiPriority="66"/>
-    <w:lsdException w:name="Medium Grid 1" w:uiPriority="67"/>
-    <w:lsdException w:name="Medium Grid 2" w:uiPriority="68"/>
-    <w:lsdException w:name="Medium Grid 3" w:uiPriority="69"/>
-    <w:lsdException w:name="Dark List" w:uiPriority="70"/>
-    <w:lsdException w:name="Colorful Shading" w:uiPriority="71"/>
-    <w:lsdException w:name="Colorful List" w:uiPriority="72"/>
-    <w:lsdException w:name="Colorful Grid" w:uiPriority="73"/>
-    <w:lsdException w:name="Light Shading Accent 1" w:uiPriority="60"/>
-    <w:lsdException w:name="Light List Accent 1" w:uiPriority="61"/>
-    <w:lsdException w:name="Light Grid Accent 1" w:uiPriority="62"/>
-    <w:lsdException w:name="Medium Shading 1 Accent 1" w:uiPriority="63"/>
-    <w:lsdException w:name="Medium Shading 2 Accent 1" w:uiPriority="64"/>
-    <w:lsdException w:name="Medium List 1 Accent 1" w:uiPriority="65"/>
-    <w:lsdException w:name="Revision" w:semiHidden="1"/>
-    <w:lsdException w:name="List Paragraph" w:uiPriority="34" w:qFormat="1"/>
-    <w:lsdException w:name="Quote" w:uiPriority="29" w:qFormat="1"/>
-    <w:lsdException w:name="Intense Quote" w:uiPriority="30" w:qFormat="1"/>
-    <w:lsdException w:name="Medium List 2 Accent 1" w:uiPriority="66"/>
-    <w:lsdException w:name="Medium Grid 1 Accent 1" w:uiPriority="67"/>
-    <w:lsdException w:name="Medium Grid 2 Accent 1" w:uiPriority="68"/>
-    <w:lsdException w:name="Medium Grid 3 Accent 1" w:uiPriority="69"/>
-    <w:lsdException w:name="Dark List Accent 1" w:uiPriority="70"/>
-    <w:lsdException w:name="Colorful Shading Accent 1" w:uiPriority="71"/>
-    <w:lsdException w:name="Colorful List Accent 1" w:uiPriority="72"/>
-    <w:lsdException w:name="Colorful Grid Accent 1" w:uiPriority="73"/>
-    <w:lsdException w:name="Light Shading Accent 2" w:uiPriority="60"/>
-    <w:lsdException w:name="Light List Accent 2" w:uiPriority="61"/>
-    <w:lsdException w:name="Light Grid Accent 2" w:uiPriority="62"/>
-    <w:lsdException w:name="Medium Shading 1 Accent 2" w:uiPriority="63"/>
-    <w:lsdException w:name="Medium Shading 2 Accent 2" w:uiPriority="64"/>
-    <w:lsdException w:name="Medium List 1 Accent 2" w:uiPriority="65"/>
-    <w:lsdException w:name="Medium List 2 Accent 2" w:uiPriority="66"/>
-    <w:lsdException w:name="Medium Grid 1 Accent 2" w:uiPriority="67"/>
-    <w:lsdException w:name="Medium Grid 2 Accent 2" w:uiPriority="68"/>
-    <w:lsdException w:name="Medium Grid 3 Accent 2" w:uiPriority="69"/>
-    <w:lsdException w:name="Dark List Accent 2" w:uiPriority="70"/>
-    <w:lsdException w:name="Colorful Shading Accent 2" w:uiPriority="71"/>
-    <w:lsdException w:name="Colorful List Accent 2" w:uiPriority="72"/>
-    <w:lsdException w:name="Colorful Grid Accent 2" w:uiPriority="73"/>
-    <w:lsdException w:name="Light Shading Accent 3" w:uiPriority="60"/>
-    <w:lsdException w:name="Light List Accent 3" w:uiPriority="61"/>
-    <w:lsdException w:name="Light Grid Accent 3" w:uiPriority="62"/>
-    <w:lsdException w:name="Medium Shading 1 Accent 3" w:uiPriority="63"/>
-    <w:lsdException w:name="Medium Shading 2 Accent 3" w:uiPriority="64"/>
-    <w:lsdException w:name="Medium List 1 Accent 3" w:uiPriority="65"/>
-    <w:lsdException w:name="Medium List 2 Accent 3" w:uiPriority="66"/>
-    <w:lsdException w:name="Medium Grid 1 Accent 3" w:uiPriority="67"/>
-    <w:lsdException w:name="Medium Grid 2 Accent 3" w:uiPriority="68"/>
-    <w:lsdException w:name="Medium Grid 3 Accent 3" w:uiPriority="69"/>
-    <w:lsdException w:name="Dark List Accent 3" w:uiPriority="70"/>
-    <w:lsdException w:name="Colorful Shading Accent 3" w:uiPriority="71"/>
-    <w:lsdException w:name="Colorful List Accent 3" w:uiPriority="72"/>
-    <w:lsdException w:name="Colorful Grid Accent 3" w:uiPriority="73"/>
-    <w:lsdException w:name="Light Shading Accent 4" w:uiPriority="60"/>
-    <w:lsdException w:name="Light List Accent 4" w:uiPriority="61"/>
-    <w:lsdException w:name="Light Grid Accent 4" w:uiPriority="62"/>
-    <w:lsdException w:name="Medium Shading 1 Accent 4" w:uiPriority="63"/>
-    <w:lsdException w:name="Medium Shading 2 Accent 4" w:uiPriority="64"/>
-    <w:lsdException w:name="Medium List 1 Accent 4" w:uiPriority="65"/>
-    <w:lsdException w:name="Medium List 2 Accent 4" w:uiPriority="66"/>
-    <w:lsdException w:name="Medium Grid 1 Accent 4" w:uiPriority="67"/>
-    <w:lsdException w:name="Medium Grid 2 Accent 4" w:uiPriority="68"/>
-    <w:lsdException w:name="Medium Grid 3 Accent 4" w:uiPriority="69"/>
-    <w:lsdException w:name="Dark List Accent 4" w:uiPriority="70"/>
-    <w:lsdException w:name="Colorful Shading Accent 4" w:uiPriority="71"/>
-    <w:lsdException w:name="Colorful List Accent 4" w:uiPriority="72"/>
-    <w:lsdException w:name="Colorful Grid Accent 4" w:uiPriority="73"/>
-    <w:lsdException w:name="Light Shading Accent 5" w:uiPriority="60"/>
-    <w:lsdException w:name="Light List Accent 5" w:uiPriority="61"/>
-    <w:lsdException w:name="Light Grid Accent 5" w:uiPriority="62"/>
-    <w:lsdException w:name="Medium Shading 1 Accent 5" w:uiPriority="63"/>
-    <w:lsdException w:name="Medium Shading 2 Accent 5" w:uiPriority="64"/>
-    <w:lsdException w:name="Medium List 1 Accent 5" w:uiPriority="65"/>
-    <w:lsdException w:name="Medium List 2 Accent 5" w:uiPriority="66"/>
-    <w:lsdException w:name="Medium Grid 1 Accent 5" w:uiPriority="67"/>
-    <w:lsdException w:name="Medium Grid 2 Accent 5" w:uiPriority="68"/>
-    <w:lsdException w:name="Medium Grid 3 Accent 5" w:uiPriority="69"/>
-    <w:lsdException w:name="Dark List Accent 5" w:uiPriority="70"/>
-    <w:lsdException w:name="Colorful Shading Accent 5" w:uiPriority="71"/>
-    <w:lsdException w:name="Colorful List Accent 5" w:uiPriority="72"/>
-    <w:lsdException w:name="Colorful Grid Accent 5" w:uiPriority="73"/>
-    <w:lsdException w:name="Light Shading Accent 6" w:uiPriority="60"/>
-    <w:lsdException w:name="Light List Accent 6" w:uiPriority="61"/>
-    <w:lsdException w:name="Light Grid Accent 6" w:uiPriority="62"/>
-    <w:lsdException w:name="Medium Shading 1 Accent 6" w:uiPriority="63"/>
-    <w:lsdException w:name="Medium Shading 2 Accent 6" w:uiPriority="64"/>
-    <w:lsdException w:name="Medium List 1 Accent 6" w:uiPriority="65"/>
-    <w:lsdException w:name="Medium List 2 Accent 6" w:uiPriority="66"/>
-    <w:lsdException w:name="Medium Grid 1 Accent 6" w:uiPriority="67"/>
-    <w:lsdException w:name="Medium Grid 2 Accent 6" w:uiPriority="68"/>
-    <w:lsdException w:name="Medium Grid 3 Accent 6" w:uiPriority="69"/>
-    <w:lsdException w:name="Dark List Accent 6" w:uiPriority="70"/>
-    <w:lsdException w:name="Colorful Shading Accent 6" w:uiPriority="71"/>
-    <w:lsdException w:name="Colorful List Accent 6" w:uiPriority="72"/>
-    <w:lsdException w:name="Colorful Grid Accent 6" w:uiPriority="73"/>
-    <w:lsdException w:name="Subtle Emphasis" w:uiPriority="19" w:qFormat="1"/>
-    <w:lsdException w:name="Intense Emphasis" w:uiPriority="21" w:qFormat="1"/>
-    <w:lsdException w:name="Subtle Reference" w:uiPriority="31" w:qFormat="1"/>
-    <w:lsdException w:name="Intense Reference" w:uiPriority="32" w:qFormat="1"/>
-    <w:lsdException w:name="Book Title" w:uiPriority="33" w:qFormat="1"/>
-    <w:lsdException w:name="Bibliography" w:semiHidden="1" w:uiPriority="37" w:unhideWhenUsed="1"/>
-    <w:lsdException w:name="TOC Heading" w:semiHidden="1" w:uiPriority="39" w:unhideWhenUsed="1" w:qFormat="1"/>
-    <w:lsdException w:name="Plain Table 1" w:uiPriority="41"/>
-    <w:lsdException w:name="Plain Table 2" w:uiPriority="42"/>
-    <w:lsdException w:name="Plain Table 3" w:uiPriority="43"/>
-    <w:lsdException w:name="Plain Table 4" w:uiPriority="44"/>
-    <w:lsdException w:name="Plain Table 5" w:uiPriority="45"/>
-    <w:lsdException w:name="Grid Table Light" w:uiPriority="40"/>
-    <w:lsdException w:name="Grid Table 1 Light" w:uiPriority="46"/>
-    <w:lsdException w:name="Grid Table 2" w:uiPriority="47"/>
-    <w:lsdException w:name="Grid Table 3" w:uiPriority="48"/>
-    <w:lsdException w:name="Grid Table 4" w:uiPriority="49"/>
-    <w:lsdException w:name="Grid Table 5 Dark" w:uiPriority="50"/>
-    <w:lsdException w:name="Grid Table 6 Colorful" w:uiPriority="51"/>
-    <w:lsdException w:name="Grid Table 7 Colorful" w:uiPriority="52"/>
-    <w:lsdException w:name="Grid Table 1 Light Accent 1" w:uiPriority="46"/>
-    <w:lsdException w:name="Grid Table 2 Accent 1" w:uiPriority="47"/>
-    <w:lsdException w:name="Grid Table 3 Accent 1" w:uiPriority="48"/>
-    <w:lsdException w:name="Grid Table 4 Accent 1" w:uiPriority="49"/>
-    <w:lsdException w:name="Grid Table 5 Dark Accent 1" w:uiPriority="50"/>
-    <w:lsdException w:name="Grid Table 6 Colorful Accent 1" w:uiPriority="51"/>
-    <w:lsdException w:name="Grid Table 7 Colorful Accent 1" w:uiPriority="52"/>
-    <w:lsdException w:name="Grid Table 1 Light Accent 2" w:uiPriority="46"/>
-    <w:lsdException w:name="Grid Table 2 Accent 2" w:uiPriority="47"/>
-    <w:lsdException w:name="Grid Table 3 Accent 2" w:uiPriority="48"/>
-    <w:lsdException w:name="Grid Table 4 Accent 2" w:uiPriority="49"/>
-    <w:lsdException w:name="Grid Table 5 Dark Accent 2" w:uiPriority="50"/>
-    <w:lsdException w:name="Grid Table 6 Colorful Accent 2" w:uiPriority="51"/>
-    <w:lsdException w:name="Grid Table 7 Colorful Accent 2" w:uiPriority="52"/>
-    <w:lsdException w:name="Grid Table 1 Light Accent 3" w:uiPriority="46"/>
-    <w:lsdException w:name="Grid Table 2 Accent 3" w:uiPriority="47"/>
-    <w:lsdException w:name="Grid Table 3 Accent 3" w:uiPriority="48"/>
-    <w:lsdException w:name="Grid Table 4 Accent 3" w:uiPriority="49"/>
-    <w:lsdException w:name="Grid Table 5 Dark Accent 3" w:uiPriority="50"/>
-    <w:lsdException w:name="Grid Table 6 Colorful Accent 3" w:uiPriority="51"/>
-    <w:lsdException w:name="Grid Table 7 Colorful Accent 3" w:uiPriority="52"/>
-    <w:lsdException w:name="Grid Table 1 Light Accent 4" w:uiPriority="46"/>
-    <w:lsdException w:name="Grid Table 2 Accent 4" w:uiPriority="47"/>
-    <w:lsdException w:name="Grid Table 3 Accent 4" w:uiPriority="48"/>
-    <w:lsdException w:name="Grid Table 4 Accent 4" w:uiPriority="49"/>
-    <w:lsdException w:name="Grid Table 5 Dark Accent 4" w:uiPriority="50"/>
-    <w:lsdException w:name="Grid Table 6 Colorful Accent 4" w:uiPriority="51"/>
-    <w:lsdException w:name="Grid Table 7 Colorful Accent 4" w:uiPriority="52"/>
-    <w:lsdException w:name="Grid Table 1 Light Accent 5" w:uiPriority="46"/>
-    <w:lsdException w:name="Grid Table 2 Accent 5" w:uiPriority="47"/>
-    <w:lsdException w:name="Grid Table 3 Accent 5" w:uiPriority="48"/>
-    <w:lsdException w:name="Grid Table 4 Accent 5" w:uiPriority="49"/>
-    <w:lsdException w:name="Grid Table 5 Dark Accent 5" w:uiPriority="50"/>
-    <w:lsdException w:name="Grid Table 6 Colorful Accent 5" w:uiPriority="51"/>
-    <w:lsdException w:name="Grid Table 7 Colorful Accent 5" w:uiPriority="52"/>
-    <w:lsdException w:name="Grid Table 1 Light Accent 6" w:uiPriority="46"/>
-    <w:lsdException w:name="Grid Table 2 Accent 6" w:uiPriority="47"/>
-    <w:lsdException w:name="Grid Table 3 Accent 6" w:uiPriority="48"/>
-    <w:lsdException w:name="Grid Table 4 Accent 6" w:uiPriority="49"/>
-    <w:lsdException w:name="Grid Table 5 Dark Accent 6" w:uiPriority="50"/>
-    <w:lsdException w:name="Grid Table 6 Colorful Accent 6" w:uiPriority="51"/>
-    <w:lsdException w:name="Grid Table 7 Colorful Accent 6" w:uiPriority="52"/>
-    <w:lsdException w:name="List Table 1 Light" w:uiPriority="46"/>
-    <w:lsdException w:name="List Table 2" w:uiPriority="47"/>
-    <w:lsdException w:name="List Table 3" w:uiPriority="48"/>
-    <w:lsdException w:name="List Table 4" w:uiPriority="49"/>
-    <w:lsdException w:name="List Table 5 Dark" w:uiPriority="50"/>
-    <w:lsdException w:name="List Table 6 Colorful" w:uiPriority="51"/>
-    <w:lsdException w:name="List Table 7 Colorful" w:uiPriority="52"/>
-    <w:lsdException w:name="List Table 1 Light Accent 1" w:uiPriority="46"/>
-    <w:lsdException w:name="List Table 2 Accent 1" w:uiPriority="47"/>
-    <w:lsdException w:name="List Table 3 Accent 1" w:uiPriority="48"/>
-    <w:lsdException w:name="List Table 4 Accent 1" w:uiPriority="49"/>
-    <w:lsdException w:name="List Table 5 Dark Accent 1" w:uiPriority="50"/>
-    <w:lsdException w:name="List Table 6 Colorful Accent 1" w:uiPriority="51"/>
-    <w:lsdException w:name="List Table 7 Colorful Accent 1" w:uiPriority="52"/>
-    <w:lsdException w:name="List Table 1 Light Accent 2" w:uiPriority="46"/>
-    <w:lsdException w:name="List Table 2 Accent 2" w:uiPriority="47"/>
-    <w:lsdException w:name="List Table 3 Accent 2" w:uiPriority="48"/>
-    <w:lsdException w:name="List Table 4 Accent 2" w:uiPriority="49"/>
-    <w:lsdException w:name="List Table 5 Dark Accent 2" w:uiPriority="50"/>
-    <w:lsdException w:name="List Table 6 Colorful Accent 2" w:uiPriority="51"/>
-    <w:lsdException w:name="List Table 7 Colorful Accent 2" w:uiPriority="52"/>
-    <w:lsdException w:name="List Table 1 Light Accent 3" w:uiPriority="46"/>
-    <w:lsdException w:name="List Table 2 Accent 3" w:uiPriority="47"/>
-    <w:lsdException w:name="List Table 3 Accent 3" w:uiPriority="48"/>
-    <w:lsdException w:name="List Table 4 Accent 3" w:uiPriority="49"/>
-    <w:lsdException w:name="List Table 5 Dark Accent 3" w:uiPriority="50"/>
-    <w:lsdException w:name="List Table 6 Colorful Accent 3" w:uiPriority="51"/>
-    <w:lsdException w:name="List Table 7 Colorful Accent 3" w:uiPriority="52"/>
-    <w:lsdException w:name="List Table 1 Light Accent 4" w:uiPriority="46"/>
-    <w:lsdException w:name="List Table 2 Accent 4" w:uiPriority="47"/>
-    <w:lsdException w:name="List Table 3 Accent 4" w:uiPriority="48"/>
-    <w:lsdException w:name="List Table 4 Accent 4" w:uiPriority="49"/>
-    <w:lsdException w:name="List Table 5 Dark Accent 4" w:uiPriority="50"/>
-    <w:lsdException w:name="List Table 6 Colorful Accent 4" w:uiPriority="51"/>
-    <w:lsdException w:name="List Table 7 Colorful Accent 4" w:uiPriority="52"/>
-    <w:lsdException w:name="List Table 1 Light Accent 5" w:uiPriority="46"/>
-    <w:lsdException w:name="List Table 2 Accent 5" w:uiPriority="47"/>
-    <w:lsdException w:name="List Table 3 Accent 5" w:uiPriority="48"/>
-    <w:lsdException w:name="List Table 4 Accent 5" w:uiPriority="49"/>
-    <w:lsdException w:name="List Table 5 Dark Accent 5" w:uiPriority="50"/>
-    <w:lsdException w:name="List Table 6 Colorful Accent 5" w:uiPriority="51"/>
-    <w:lsdException w:name="List Table 7 Colorful Accent 5" w:uiPriority="52"/>
-    <w:lsdException w:name="List Table 1 Light Accent 6" w:uiPriority="46"/>
-    <w:lsdException w:name="List Table 2 Accent 6" w:uiPriority="47"/>
-    <w:lsdException w:name="List Table 3 Accent 6" w:uiPriority="48"/>
-    <w:lsdException w:name="List Table 4 Accent 6" w:uiPriority="49"/>
-    <w:lsdException w:name="List Table 5 Dark Accent 6" w:uiPriority="50"/>
-    <w:lsdException w:name="List Table 6 Colorful Accent 6" w:uiPriority="51"/>
-    <w:lsdException w:name="List Table 7 Colorful Accent 6" w:uiPriority="52"/>
+  <w:latentStyles w:defLockedState="0" w:defUIPriority="99" w:defSemiHidden="1" w:defUnhideWhenUsed="1" w:defQFormat="0" w:count="267">
+    <w:lsdException w:name="Normal" w:semiHidden="0" w:uiPriority="0" w:unhideWhenUsed="0" w:qFormat="1"/>
+    <w:lsdException w:name="heading 1" w:semiHidden="0" w:uiPriority="9" w:unhideWhenUsed="0" w:qFormat="1"/>
+    <w:lsdException w:name="heading 2" w:uiPriority="9" w:qFormat="1"/>
+    <w:lsdException w:name="heading 3" w:uiPriority="9" w:qFormat="1"/>
+    <w:lsdException w:name="heading 4" w:uiPriority="9" w:qFormat="1"/>
+    <w:lsdException w:name="heading 5" w:uiPriority="9" w:qFormat="1"/>
+    <w:lsdException w:name="heading 6" w:uiPriority="9" w:qFormat="1"/>
+    <w:lsdException w:name="heading 7" w:uiPriority="9" w:qFormat="1"/>
+    <w:lsdException w:name="heading 8" w:uiPriority="9" w:qFormat="1"/>
+    <w:lsdException w:name="heading 9" w:uiPriority="9" w:qFormat="1"/>
+    <w:lsdException w:name="toc 1" w:uiPriority="39"/>
+    <w:lsdException w:name="toc 2" w:uiPriority="39"/>
+    <w:lsdException w:name="toc 3" w:uiPriority="39"/>
+    <w:lsdException w:name="toc 4" w:uiPriority="39"/>
+    <w:lsdException w:name="toc 5" w:uiPriority="39"/>
+    <w:lsdException w:name="toc 6" w:uiPriority="39"/>
+    <w:lsdException w:name="toc 7" w:uiPriority="39"/>
+    <w:lsdException w:name="toc 8" w:uiPriority="39"/>
+    <w:lsdException w:name="toc 9" w:uiPriority="39"/>
+    <w:lsdException w:name="caption" w:uiPriority="35" w:qFormat="1"/>
+    <w:lsdException w:name="Title" w:semiHidden="0" w:uiPriority="10" w:unhideWhenUsed="0" w:qFormat="1"/>
+    <w:lsdException w:name="Default Paragraph Font" w:uiPriority="1"/>
+    <w:lsdException w:name="Subtitle" w:semiHidden="0" w:uiPriority="11" w:unhideWhenUsed="0" w:qFormat="1"/>
+    <w:lsdException w:name="Strong" w:semiHidden="0" w:uiPriority="22" w:unhideWhenUsed="0" w:qFormat="1"/>
+    <w:lsdException w:name="Emphasis" w:semiHidden="0" w:uiPriority="20" w:unhideWhenUsed="0" w:qFormat="1"/>
+    <w:lsdException w:name="Table Grid" w:semiHidden="0" w:uiPriority="59" w:unhideWhenUsed="0"/>
+    <w:lsdException w:name="Placeholder Text" w:unhideWhenUsed="0"/>
+    <w:lsdException w:name="No Spacing" w:semiHidden="0" w:uiPriority="1" w:unhideWhenUsed="0" w:qFormat="1"/>
+    <w:lsdException w:name="Light Shading" w:semiHidden="0" w:uiPriority="60" w:unhideWhenUsed="0"/>
+    <w:lsdException w:name="Light List" w:semiHidden="0" w:uiPriority="61" w:unhideWhenUsed="0"/>
+    <w:lsdException w:name="Light Grid" w:semiHidden="0" w:uiPriority="62" w:unhideWhenUsed="0"/>
+    <w:lsdException w:name="Medium Shading 1" w:semiHidden="0" w:uiPriority="63" w:unhideWhenUsed="0"/>
+    <w:lsdException w:name="Medium Shading 2" w:semiHidden="0" w:uiPriority="64" w:unhideWhenUsed="0"/>
+    <w:lsdException w:name="Medium List 1" w:semiHidden="0" w:uiPriority="65" w:unhideWhenUsed="0"/>
+    <w:lsdException w:name="Medium List 2" w:semiHidden="0" w:uiPriority="66" w:unhideWhenUsed="0"/>
+    <w:lsdException w:name="Medium Grid 1" w:semiHidden="0" w:uiPriority="67" w:unhideWhenUsed="0"/>
+    <w:lsdException w:name="Medium Grid 2" w:semiHidden="0" w:uiPriority="68" w:unhideWhenUsed="0"/>
+    <w:lsdException w:name="Medium Grid 3" w:semiHidden="0" w:uiPriority="69" w:unhideWhenUsed="0"/>
+    <w:lsdException w:name="Dark List" w:semiHidden="0" w:uiPriority="70" w:unhideWhenUsed="0"/>
+    <w:lsdException w:name="Colorful Shading" w:semiHidden="0" w:uiPriority="71" w:unhideWhenUsed="0"/>
+    <w:lsdException w:name="Colorful List" w:semiHidden="0" w:uiPriority="72" w:unhideWhenUsed="0"/>
+    <w:lsdException w:name="Colorful Grid" w:semiHidden="0" w:uiPriority="73" w:unhideWhenUsed="0"/>
+    <w:lsdException w:name="Light Shading Accent 1" w:semiHidden="0" w:uiPriority="60" w:unhideWhenUsed="0"/>
+    <w:lsdException w:name="Light List Accent 1" w:semiHidden="0" w:uiPriority="61" w:unhideWhenUsed="0"/>
+    <w:lsdException w:name="Light Grid Accent 1" w:semiHidden="0" w:uiPriority="62" w:unhideWhenUsed="0"/>
+    <w:lsdException w:name="Medium Shading 1 Accent 1" w:semiHidden="0" w:uiPriority="63" w:unhideWhenUsed="0"/>
+    <w:lsdException w:name="Medium Shading 2 Accent 1" w:semiHidden="0" w:uiPriority="64" w:unhideWhenUsed="0"/>
+    <w:lsdException w:name="Medium List 1 Accent 1" w:semiHidden="0" w:uiPriority="65" w:unhideWhenUsed="0"/>
+    <w:lsdException w:name="Revision" w:unhideWhenUsed="0"/>
+    <w:lsdException w:name="List Paragraph" w:semiHidden="0" w:uiPriority="34" w:unhideWhenUsed="0" w:qFormat="1"/>
+    <w:lsdException w:name="Quote" w:semiHidden="0" w:uiPriority="29" w:unhideWhenUsed="0" w:qFormat="1"/>
+    <w:lsdException w:name="Intense Quote" w:semiHidden="0" w:uiPriority="30" w:unhideWhenUsed="0" w:qFormat="1"/>
+    <w:lsdException w:name="Medium List 2 Accent 1" w:semiHidden="0" w:uiPriority="66" w:unhideWhenUsed="0"/>
+    <w:lsdException w:name="Medium Grid 1 Accent 1" w:semiHidden="0" w:uiPriority="67" w:unhideWhenUsed="0"/>
+    <w:lsdException w:name="Medium Grid 2 Accent 1" w:semiHidden="0" w:uiPriority="68" w:unhideWhenUsed="0"/>
+    <w:lsdException w:name="Medium Grid 3 Accent 1" w:semiHidden="0" w:uiPriority="69" w:unhideWhenUsed="0"/>
+    <w:lsdException w:name="Dark List Accent 1" w:semiHidden="0" w:uiPriority="70" w:unhideWhenUsed="0"/>
+    <w:lsdException w:name="Colorful Shading Accent 1" w:semiHidden="0" w:uiPriority="71" w:unhideWhenUsed="0"/>
+    <w:lsdException w:name="Colorful List Accent 1" w:semiHidden="0" w:uiPriority="72" w:unhideWhenUsed="0"/>
+    <w:lsdException w:name="Colorful Grid Accent 1" w:semiHidden="0" w:uiPriority="73" w:unhideWhenUsed="0"/>
+    <w:lsdException w:name="Light Shading Accent 2" w:semiHidden="0" w:uiPriority="60" w:unhideWhenUsed="0"/>
+    <w:lsdException w:name="Light List Accent 2" w:semiHidden="0" w:uiPriority="61" w:unhideWhenUsed="0"/>
+    <w:lsdException w:name="Light Grid Accent 2" w:semiHidden="0" w:uiPriority="62" w:unhideWhenUsed="0"/>
+    <w:lsdException w:name="Medium Shading 1 Accent 2" w:semiHidden="0" w:uiPriority="63" w:unhideWhenUsed="0"/>
+    <w:lsdException w:name="Medium Shading 2 Accent 2" w:semiHidden="0" w:uiPriority="64" w:unhideWhenUsed="0"/>
+    <w:lsdException w:name="Medium List 1 Accent 2" w:semiHidden="0" w:uiPriority="65" w:unhideWhenUsed="0"/>
+    <w:lsdException w:name="Medium List 2 Accent 2" w:semiHidden="0" w:uiPriority="66" w:unhideWhenUsed="0"/>
+    <w:lsdException w:name="Medium Grid 1 Accent 2" w:semiHidden="0" w:uiPriority="67" w:unhideWhenUsed="0"/>
+    <w:lsdException w:name="Medium Grid 2 Accent 2" w:semiHidden="0" w:uiPriority="68" w:unhideWhenUsed="0"/>
+    <w:lsdException w:name="Medium Grid 3 Accent 2" w:semiHidden="0" w:uiPriority="69" w:unhideWhenUsed="0"/>
+    <w:lsdException w:name="Dark List Accent 2" w:semiHidden="0" w:uiPriority="70" w:unhideWhenUsed="0"/>
+    <w:lsdException w:name="Colorful Shading Accent 2" w:semiHidden="0" w:uiPriority="71" w:unhideWhenUsed="0"/>
+    <w:lsdException w:name="Colorful List Accent 2" w:semiHidden="0" w:uiPriority="72" w:unhideWhenUsed="0"/>
+    <w:lsdException w:name="Colorful Grid Accent 2" w:semiHidden="0" w:uiPriority="73" w:unhideWhenUsed="0"/>
+    <w:lsdException w:name="Light Shading Accent 3" w:semiHidden="0" w:uiPriority="60" w:unhideWhenUsed="0"/>
+    <w:lsdException w:name="Light List Accent 3" w:semiHidden="0" w:uiPriority="61" w:unhideWhenUsed="0"/>
+    <w:lsdException w:name="Light Grid Accent 3" w:semiHidden="0" w:uiPriority="62" w:unhideWhenUsed="0"/>
+    <w:lsdException w:name="Medium Shading 1 Accent 3" w:semiHidden="0" w:uiPriority="63" w:unhideWhenUsed="0"/>
+    <w:lsdException w:name="Medium Shading 2 Accent 3" w:semiHidden="0" w:uiPriority="64" w:unhideWhenUsed="0"/>
+    <w:lsdException w:name="Medium List 1 Accent 3" w:semiHidden="0" w:uiPriority="65" w:unhideWhenUsed="0"/>
+    <w:lsdException w:name="Medium List 2 Accent 3" w:semiHidden="0" w:uiPriority="66" w:unhideWhenUsed="0"/>
+    <w:lsdException w:name="Medium Grid 1 Accent 3" w:semiHidden="0" w:uiPriority="67" w:unhideWhenUsed="0"/>
+    <w:lsdException w:name="Medium Grid 2 Accent 3" w:semiHidden="0" w:uiPriority="68" w:unhideWhenUsed="0"/>
+    <w:lsdException w:name="Medium Grid 3 Accent 3" w:semiHidden="0" w:uiPriority="69" w:unhideWhenUsed="0"/>
+    <w:lsdException w:name="Dark List Accent 3" w:semiHidden="0" w:uiPriority="70" w:unhideWhenUsed="0"/>
+    <w:lsdException w:name="Colorful Shading Accent 3" w:semiHidden="0" w:uiPriority="71" w:unhideWhenUsed="0"/>
+    <w:lsdException w:name="Colorful List Accent 3" w:semiHidden="0" w:uiPriority="72" w:unhideWhenUsed="0"/>
+    <w:lsdException w:name="Colorful Grid Accent 3" w:semiHidden="0" w:uiPriority="73" w:unhideWhenUsed="0"/>
+    <w:lsdException w:name="Light Shading Accent 4" w:semiHidden="0" w:uiPriority="60" w:unhideWhenUsed="0"/>
+    <w:lsdException w:name="Light List Accent 4" w:semiHidden="0" w:uiPriority="61" w:unhideWhenUsed="0"/>
+    <w:lsdException w:name="Light Grid Accent 4" w:semiHidden="0" w:uiPriority="62" w:unhideWhenUsed="0"/>
+    <w:lsdException w:name="Medium Shading 1 Accent 4" w:semiHidden="0" w:uiPriority="63" w:unhideWhenUsed="0"/>
+    <w:lsdException w:name="Medium Shading 2 Accent 4" w:semiHidden="0" w:uiPriority="64" w:unhideWhenUsed="0"/>
+    <w:lsdException w:name="Medium List 1 Accent 4" w:semiHidden="0" w:uiPriority="65" w:unhideWhenUsed="0"/>
+    <w:lsdException w:name="Medium List 2 Accent 4" w:semiHidden="0" w:uiPriority="66" w:unhideWhenUsed="0"/>
+    <w:lsdException w:name="Medium Grid 1 Accent 4" w:semiHidden="0" w:uiPriority="67" w:unhideWhenUsed="0"/>
+    <w:lsdException w:name="Medium Grid 2 Accent 4" w:semiHidden="0" w:uiPriority="68" w:unhideWhenUsed="0"/>
+    <w:lsdException w:name="Medium Grid 3 Accent 4" w:semiHidden="0" w:uiPriority="69" w:unhideWhenUsed="0"/>
+    <w:lsdException w:name="Dark List Accent 4" w:semiHidden="0" w:uiPriority="70" w:unhideWhenUsed="0"/>
+    <w:lsdException w:name="Colorful Shading Accent 4" w:semiHidden="0" w:uiPriority="71" w:unhideWhenUsed="0"/>
+    <w:lsdException w:name="Colorful List Accent 4" w:semiHidden="0" w:uiPriority="72" w:unhideWhenUsed="0"/>
+    <w:lsdException w:name="Colorful Grid Accent 4" w:semiHidden="0" w:uiPriority="73" w:unhideWhenUsed="0"/>
+    <w:lsdException w:name="Light Shading Accent 5" w:semiHidden="0" w:uiPriority="60" w:unhideWhenUsed="0"/>
+    <w:lsdException w:name="Light List Accent 5" w:semiHidden="0" w:uiPriority="61" w:unhideWhenUsed="0"/>
+    <w:lsdException w:name="Light Grid Accent 5" w:semiHidden="0" w:uiPriority="62" w:unhideWhenUsed="0"/>
+    <w:lsdException w:name="Medium Shading 1 Accent 5" w:semiHidden="0" w:uiPriority="63" w:unhideWhenUsed="0"/>
+    <w:lsdException w:name="Medium Shading 2 Accent 5" w:semiHidden="0" w:uiPriority="64" w:unhideWhenUsed="0"/>
+    <w:lsdException w:name="Medium List 1 Accent 5" w:semiHidden="0" w:uiPriority="65" w:unhideWhenUsed="0"/>
+    <w:lsdException w:name="Medium List 2 Accent 5" w:semiHidden="0" w:uiPriority="66" w:unhideWhenUsed="0"/>
+    <w:lsdException w:name="Medium Grid 1 Accent 5" w:semiHidden="0" w:uiPriority="67" w:unhideWhenUsed="0"/>
+    <w:lsdException w:name="Medium Grid 2 Accent 5" w:semiHidden="0" w:uiPriority="68" w:unhideWhenUsed="0"/>
+    <w:lsdException w:name="Medium Grid 3 Accent 5" w:semiHidden="0" w:uiPriority="69" w:unhideWhenUsed="0"/>
+    <w:lsdException w:name="Dark List Accent 5" w:semiHidden="0" w:uiPriority="70" w:unhideWhenUsed="0"/>
+    <w:lsdException w:name="Colorful Shading Accent 5" w:semiHidden="0" w:uiPriority="71" w:unhideWhenUsed="0"/>
+    <w:lsdException w:name="Colorful List Accent 5" w:semiHidden="0" w:uiPriority="72" w:unhideWhenUsed="0"/>
+    <w:lsdException w:name="Colorful Grid Accent 5" w:semiHidden="0" w:uiPriority="73" w:unhideWhenUsed="0"/>
+    <w:lsdException w:name="Light Shading Accent 6" w:semiHidden="0" w:uiPriority="60" w:unhideWhenUsed="0"/>
+    <w:lsdException w:name="Light List Accent 6" w:semiHidden="0" w:uiPriority="61" w:unhideWhenUsed="0"/>
+    <w:lsdException w:name="Light Grid Accent 6" w:semiHidden="0" w:uiPriority="62" w:unhideWhenUsed="0"/>
+    <w:lsdException w:name="Medium Shading 1 Accent 6" w:semiHidden="0" w:uiPriority="63" w:unhideWhenUsed="0"/>
+    <w:lsdException w:name="Medium Shading 2 Accent 6" w:semiHidden="0" w:uiPriority="64" w:unhideWhenUsed="0"/>
+    <w:lsdException w:name="Medium List 1 Accent 6" w:semiHidden="0" w:uiPriority="65" w:unhideWhenUsed="0"/>
+    <w:lsdException w:name="Medium List 2 Accent 6" w:semiHidden="0" w:uiPriority="66" w:unhideWhenUsed="0"/>
+    <w:lsdException w:name="Medium Grid 1 Accent 6" w:semiHidden="0" w:uiPriority="67" w:unhideWhenUsed="0"/>
+    <w:lsdException w:name="Medium Grid 2 Accent 6" w:semiHidden="0" w:uiPriority="68" w:unhideWhenUsed="0"/>
+    <w:lsdException w:name="Medium Grid 3 Accent 6" w:semiHidden="0" w:uiPriority="69" w:unhideWhenUsed="0"/>
+    <w:lsdException w:name="Dark List Accent 6" w:semiHidden="0" w:uiPriority="70" w:unhideWhenUsed="0"/>
+    <w:lsdException w:name="Colorful Shading Accent 6" w:semiHidden="0" w:uiPriority="71" w:unhideWhenUsed="0"/>
+    <w:lsdException w:name="Colorful List Accent 6" w:semiHidden="0" w:uiPriority="72" w:unhideWhenUsed="0"/>
+    <w:lsdException w:name="Colorful Grid Accent 6" w:semiHidden="0" w:uiPriority="73" w:unhideWhenUsed="0"/>
+    <w:lsdException w:name="Subtle Emphasis" w:semiHidden="0" w:uiPriority="19" w:unhideWhenUsed="0" w:qFormat="1"/>
+    <w:lsdException w:name="Intense Emphasis" w:semiHidden="0" w:uiPriority="21" w:unhideWhenUsed="0" w:qFormat="1"/>
+    <w:lsdException w:name="Subtle Reference" w:semiHidden="0" w:uiPriority="31" w:unhideWhenUsed="0" w:qFormat="1"/>
+    <w:lsdException w:name="Intense Reference" w:semiHidden="0" w:uiPriority="32" w:unhideWhenUsed="0" w:qFormat="1"/>
+    <w:lsdException w:name="Book Title" w:semiHidden="0" w:uiPriority="33" w:unhideWhenUsed="0" w:qFormat="1"/>
+    <w:lsdException w:name="Bibliography" w:uiPriority="37"/>
+    <w:lsdException w:name="TOC Heading" w:uiPriority="39" w:qFormat="1"/>
+  </w:latentStyles>
+  <w:style w:type="paragraph" w:default="1" w:styleId="Normal">
+    <w:name w:val="Normal"/>
+    <w:qFormat/>
+    <w:rsid w:val="000E4D25"/>
+  </w:style>
+  <w:style w:type="paragraph" w:styleId="Heading1">
+    <w:name w:val="heading 1"/>
+    <w:basedOn w:val="Normal"/>
+    <w:next w:val="Normal"/>
+    <w:link w:val="Heading1Char"/>
+    <w:uiPriority w:val="9"/>
+    <w:qFormat/>
+    <w:rsid w:val="0034213F"/>
+    <w:pPr>
+      <w:numPr>
+        <w:numId w:val="2"/>
+      </w:numPr>
+      <w:spacing w:before="480" w:after="120"/>
+      <w:ind w:left="431" w:hanging="431"/>
+      <w:contextualSpacing/>
+      <w:outlineLvl w:val="0"/>
+    </w:pPr>
+    <w:rPr>
+      <w:rFonts w:asciiTheme="majorHAnsi" w:eastAsiaTheme="majorEastAsia" w:hAnsiTheme="majorHAnsi" w:cstheme="majorBidi"/>
+      <w:b/>
+      <w:bCs/>
+      <w:color w:val="548DD4" w:themeColor="text2" w:themeTint="99"/>
+      <w:sz w:val="28"/>
+      <w:szCs w:val="28"/>
+    </w:rPr>
+  </w:style>
+  <w:style w:type="paragraph" w:styleId="Heading2">
+    <w:name w:val="heading 2"/>
+    <w:basedOn w:val="Normal"/>
+    <w:next w:val="Normal"/>
+    <w:link w:val="Heading2Char"/>
+    <w:uiPriority w:val="9"/>
+    <w:unhideWhenUsed/>
+    <w:qFormat/>
+    <w:rsid w:val="002A34D5"/>
+    <w:pPr>
+      <w:numPr>
+        <w:ilvl w:val="1"/>
+        <w:numId w:val="2"/>
+      </w:numPr>
+      <w:spacing w:before="200" w:after="120"/>
+      <w:ind w:left="578" w:hanging="578"/>
+      <w:outlineLvl w:val="1"/>
+    </w:pPr>
+    <w:rPr>
+      <w:rFonts w:asciiTheme="majorHAnsi" w:eastAsiaTheme="majorEastAsia" w:hAnsiTheme="majorHAnsi" w:cstheme="majorBidi"/>
+      <w:b/>
+      <w:bCs/>
+      <w:color w:val="365F91" w:themeColor="accent1" w:themeShade="BF"/>
+      <w:sz w:val="24"/>
+      <w:szCs w:val="26"/>
+    </w:rPr>
+  </w:style>
+  <w:style w:type="paragraph" w:styleId="Heading3">
+    <w:name w:val="heading 3"/>
+    <w:basedOn w:val="Normal"/>
+    <w:next w:val="Normal"/>
+    <w:link w:val="Heading3Char"/>
+    <w:uiPriority w:val="9"/>
+    <w:semiHidden/>
+    <w:unhideWhenUsed/>
+    <w:qFormat/>
+    <w:rsid w:val="000E4D25"/>
+    <w:pPr>
+      <w:numPr>
+        <w:ilvl w:val="2"/>
+        <w:numId w:val="2"/>
+      </w:numPr>
+      <w:spacing w:before="200" w:after="0" w:line="271" w:lineRule="auto"/>
+      <w:outlineLvl w:val="2"/>
+    </w:pPr>
+    <w:rPr>
+      <w:rFonts w:asciiTheme="majorHAnsi" w:eastAsiaTheme="majorEastAsia" w:hAnsiTheme="majorHAnsi" w:cstheme="majorBidi"/>
+      <w:b/>
+      <w:bCs/>
+    </w:rPr>
+  </w:style>
+  <w:style w:type="paragraph" w:styleId="Heading4">
+    <w:name w:val="heading 4"/>
+    <w:basedOn w:val="Normal"/>
+    <w:next w:val="Normal"/>
+    <w:link w:val="Heading4Char"/>
+    <w:uiPriority w:val="9"/>
+    <w:semiHidden/>
+    <w:unhideWhenUsed/>
+    <w:qFormat/>
+    <w:rsid w:val="000E4D25"/>
+    <w:pPr>
+      <w:numPr>
+        <w:ilvl w:val="3"/>
+        <w:numId w:val="2"/>
+      </w:numPr>
+      <w:spacing w:before="200" w:after="0"/>
+      <w:outlineLvl w:val="3"/>
+    </w:pPr>
+    <w:rPr>
+      <w:rFonts w:asciiTheme="majorHAnsi" w:eastAsiaTheme="majorEastAsia" w:hAnsiTheme="majorHAnsi" w:cstheme="majorBidi"/>
+      <w:b/>
+      <w:bCs/>
+      <w:i/>
+      <w:iCs/>
+    </w:rPr>
+  </w:style>
+  <w:style w:type="paragraph" w:styleId="Heading5">
+    <w:name w:val="heading 5"/>
+    <w:basedOn w:val="Normal"/>
+    <w:next w:val="Normal"/>
+    <w:link w:val="Heading5Char"/>
+    <w:uiPriority w:val="9"/>
+    <w:semiHidden/>
+    <w:unhideWhenUsed/>
+    <w:qFormat/>
+    <w:rsid w:val="000E4D25"/>
+    <w:pPr>
+      <w:numPr>
+        <w:ilvl w:val="4"/>
+        <w:numId w:val="2"/>
+      </w:numPr>
+      <w:spacing w:before="200" w:after="0"/>
+      <w:outlineLvl w:val="4"/>
+    </w:pPr>
+    <w:rPr>
+      <w:rFonts w:asciiTheme="majorHAnsi" w:eastAsiaTheme="majorEastAsia" w:hAnsiTheme="majorHAnsi" w:cstheme="majorBidi"/>
+      <w:b/>
+      <w:bCs/>
+      <w:color w:val="7F7F7F" w:themeColor="text1" w:themeTint="80"/>
+    </w:rPr>
+  </w:style>
+  <w:style w:type="paragraph" w:styleId="Heading6">
+    <w:name w:val="heading 6"/>
+    <w:basedOn w:val="Normal"/>
+    <w:next w:val="Normal"/>
+    <w:link w:val="Heading6Char"/>
+    <w:uiPriority w:val="9"/>
+    <w:semiHidden/>
+    <w:unhideWhenUsed/>
+    <w:qFormat/>
+    <w:rsid w:val="000E4D25"/>
+    <w:pPr>
+      <w:numPr>
+        <w:ilvl w:val="5"/>
+        <w:numId w:val="2"/>
+      </w:numPr>
+      <w:spacing w:after="0" w:line="271" w:lineRule="auto"/>
+      <w:outlineLvl w:val="5"/>
+    </w:pPr>
+    <w:rPr>
+      <w:rFonts w:asciiTheme="majorHAnsi" w:eastAsiaTheme="majorEastAsia" w:hAnsiTheme="majorHAnsi" w:cstheme="majorBidi"/>
+      <w:b/>
+      <w:bCs/>
+      <w:i/>
+      <w:iCs/>
+      <w:color w:val="7F7F7F" w:themeColor="text1" w:themeTint="80"/>
+    </w:rPr>
+  </w:style>
+  <w:style w:type="paragraph" w:styleId="Heading7">
+    <w:name w:val="heading 7"/>
+    <w:basedOn w:val="Normal"/>
+    <w:next w:val="Normal"/>
+    <w:link w:val="Heading7Char"/>
+    <w:uiPriority w:val="9"/>
+    <w:semiHidden/>
+    <w:unhideWhenUsed/>
+    <w:qFormat/>
+    <w:rsid w:val="000E4D25"/>
+    <w:pPr>
+      <w:numPr>
+        <w:ilvl w:val="6"/>
+        <w:numId w:val="2"/>
+      </w:numPr>
+      <w:spacing w:after="0"/>
+      <w:outlineLvl w:val="6"/>
+    </w:pPr>
+    <w:rPr>
+      <w:rFonts w:asciiTheme="majorHAnsi" w:eastAsiaTheme="majorEastAsia" w:hAnsiTheme="majorHAnsi" w:cstheme="majorBidi"/>
+      <w:i/>
+      <w:iCs/>
+    </w:rPr>
+  </w:style>
+  <w:style w:type="paragraph" w:styleId="Heading8">
+    <w:name w:val="heading 8"/>
+    <w:basedOn w:val="Normal"/>
+    <w:next w:val="Normal"/>
+    <w:link w:val="Heading8Char"/>
+    <w:uiPriority w:val="9"/>
+    <w:semiHidden/>
+    <w:unhideWhenUsed/>
+    <w:qFormat/>
+    <w:rsid w:val="000E4D25"/>
+    <w:pPr>
+      <w:numPr>
+        <w:ilvl w:val="7"/>
+        <w:numId w:val="2"/>
+      </w:numPr>
+      <w:spacing w:after="0"/>
+      <w:outlineLvl w:val="7"/>
+    </w:pPr>
+    <w:rPr>
+      <w:rFonts w:asciiTheme="majorHAnsi" w:eastAsiaTheme="majorEastAsia" w:hAnsiTheme="majorHAnsi" w:cstheme="majorBidi"/>
+      <w:sz w:val="20"/>
+      <w:szCs w:val="20"/>
+    </w:rPr>
+  </w:style>
+  <w:style w:type="paragraph" w:styleId="Heading9">
+    <w:name w:val="heading 9"/>
+    <w:basedOn w:val="Normal"/>
+    <w:next w:val="Normal"/>
+    <w:link w:val="Heading9Char"/>
+    <w:uiPriority w:val="9"/>
+    <w:semiHidden/>
+    <w:unhideWhenUsed/>
+    <w:qFormat/>
+    <w:rsid w:val="000E4D25"/>
+    <w:pPr>
+      <w:numPr>
+        <w:ilvl w:val="8"/>
+        <w:numId w:val="2"/>
+      </w:numPr>
+      <w:spacing w:after="0"/>
+      <w:outlineLvl w:val="8"/>
+    </w:pPr>
+    <w:rPr>
+      <w:rFonts w:asciiTheme="majorHAnsi" w:eastAsiaTheme="majorEastAsia" w:hAnsiTheme="majorHAnsi" w:cstheme="majorBidi"/>
+      <w:i/>
+      <w:iCs/>
+      <w:spacing w:val="5"/>
+      <w:sz w:val="20"/>
+      <w:szCs w:val="20"/>
+    </w:rPr>
+  </w:style>
+  <w:style w:type="character" w:default="1" w:styleId="DefaultParagraphFont">
+    <w:name w:val="Default Paragraph Font"/>
+    <w:uiPriority w:val="1"/>
+    <w:semiHidden/>
+    <w:unhideWhenUsed/>
+  </w:style>
+  <w:style w:type="table" w:default="1" w:styleId="TableNormal">
+    <w:name w:val="Normal Table"/>
+    <w:uiPriority w:val="99"/>
+    <w:semiHidden/>
+    <w:unhideWhenUsed/>
+    <w:tblPr>
+      <w:tblInd w:w="0" w:type="dxa"/>
+      <w:tblCellMar>
+        <w:top w:w="0" w:type="dxa"/>
+        <w:left w:w="108" w:type="dxa"/>
+        <w:bottom w:w="0" w:type="dxa"/>
+        <w:right w:w="108" w:type="dxa"/>
+      </w:tblCellMar>
+    </w:tblPr>
+  </w:style>
+  <w:style w:type="numbering" w:default="1" w:styleId="NoList">
+    <w:name w:val="No List"/>
+    <w:uiPriority w:val="99"/>
+    <w:semiHidden/>
+    <w:unhideWhenUsed/>
+  </w:style>
+  <w:style w:type="character" w:customStyle="1" w:styleId="Heading1Char">
+    <w:name w:val="Heading 1 Char"/>
+    <w:basedOn w:val="DefaultParagraphFont"/>
+    <w:link w:val="Heading1"/>
+    <w:uiPriority w:val="9"/>
+    <w:rsid w:val="0034213F"/>
+    <w:rPr>
+      <w:rFonts w:asciiTheme="majorHAnsi" w:eastAsiaTheme="majorEastAsia" w:hAnsiTheme="majorHAnsi" w:cstheme="majorBidi"/>
+      <w:b/>
+      <w:bCs/>
+      <w:color w:val="548DD4" w:themeColor="text2" w:themeTint="99"/>
+      <w:sz w:val="28"/>
+      <w:szCs w:val="28"/>
+    </w:rPr>
+  </w:style>
+  <w:style w:type="character" w:customStyle="1" w:styleId="Heading2Char">
+    <w:name w:val="Heading 2 Char"/>
+    <w:basedOn w:val="DefaultParagraphFont"/>
+    <w:link w:val="Heading2"/>
+    <w:uiPriority w:val="9"/>
+    <w:rsid w:val="002A34D5"/>
+    <w:rPr>
+      <w:rFonts w:asciiTheme="majorHAnsi" w:eastAsiaTheme="majorEastAsia" w:hAnsiTheme="majorHAnsi" w:cstheme="majorBidi"/>
+      <w:b/>
+      <w:bCs/>
+      <w:color w:val="365F91" w:themeColor="accent1" w:themeShade="BF"/>
+      <w:sz w:val="24"/>
+      <w:szCs w:val="26"/>
+    </w:rPr>
+  </w:style>
+  <w:style w:type="character" w:customStyle="1" w:styleId="Heading3Char">
+    <w:name w:val="Heading 3 Char"/>
+    <w:basedOn w:val="DefaultParagraphFont"/>
+    <w:link w:val="Heading3"/>
+    <w:uiPriority w:val="9"/>
+    <w:semiHidden/>
+    <w:rsid w:val="000E4D25"/>
+    <w:rPr>
+      <w:rFonts w:asciiTheme="majorHAnsi" w:eastAsiaTheme="majorEastAsia" w:hAnsiTheme="majorHAnsi" w:cstheme="majorBidi"/>
+      <w:b/>
+      <w:bCs/>
+    </w:rPr>
+  </w:style>
+  <w:style w:type="character" w:customStyle="1" w:styleId="Heading4Char">
+    <w:name w:val="Heading 4 Char"/>
+    <w:basedOn w:val="DefaultParagraphFont"/>
+    <w:link w:val="Heading4"/>
+    <w:uiPriority w:val="9"/>
+    <w:semiHidden/>
+    <w:rsid w:val="000E4D25"/>
+    <w:rPr>
+      <w:rFonts w:asciiTheme="majorHAnsi" w:eastAsiaTheme="majorEastAsia" w:hAnsiTheme="majorHAnsi" w:cstheme="majorBidi"/>
+      <w:b/>
+      <w:bCs/>
+      <w:i/>
+      <w:iCs/>
+    </w:rPr>
+  </w:style>
+  <w:style w:type="character" w:customStyle="1" w:styleId="Heading5Char">
+    <w:name w:val="Heading 5 Char"/>
+    <w:basedOn w:val="DefaultParagraphFont"/>
+    <w:link w:val="Heading5"/>
+    <w:uiPriority w:val="9"/>
+    <w:semiHidden/>
+    <w:rsid w:val="000E4D25"/>
+    <w:rPr>
+      <w:rFonts w:asciiTheme="majorHAnsi" w:eastAsiaTheme="majorEastAsia" w:hAnsiTheme="majorHAnsi" w:cstheme="majorBidi"/>
+      <w:b/>
+      <w:bCs/>
+      <w:color w:val="7F7F7F" w:themeColor="text1" w:themeTint="80"/>
+    </w:rPr>
+  </w:style>
+  <w:style w:type="character" w:customStyle="1" w:styleId="Heading6Char">
+    <w:name w:val="Heading 6 Char"/>
+    <w:basedOn w:val="DefaultParagraphFont"/>
+    <w:link w:val="Heading6"/>
+    <w:uiPriority w:val="9"/>
+    <w:semiHidden/>
+    <w:rsid w:val="000E4D25"/>
+    <w:rPr>
+      <w:rFonts w:asciiTheme="majorHAnsi" w:eastAsiaTheme="majorEastAsia" w:hAnsiTheme="majorHAnsi" w:cstheme="majorBidi"/>
+      <w:b/>
+      <w:bCs/>
+      <w:i/>
+      <w:iCs/>
+      <w:color w:val="7F7F7F" w:themeColor="text1" w:themeTint="80"/>
+    </w:rPr>
+  </w:style>
+  <w:style w:type="character" w:customStyle="1" w:styleId="Heading7Char">
+    <w:name w:val="Heading 7 Char"/>
+    <w:basedOn w:val="DefaultParagraphFont"/>
+    <w:link w:val="Heading7"/>
+    <w:uiPriority w:val="9"/>
+    <w:semiHidden/>
+    <w:rsid w:val="000E4D25"/>
+    <w:rPr>
+      <w:rFonts w:asciiTheme="majorHAnsi" w:eastAsiaTheme="majorEastAsia" w:hAnsiTheme="majorHAnsi" w:cstheme="majorBidi"/>
+      <w:i/>
+      <w:iCs/>
+    </w:rPr>
+  </w:style>
+  <w:style w:type="character" w:customStyle="1" w:styleId="Heading8Char">
+    <w:name w:val="Heading 8 Char"/>
+    <w:basedOn w:val="DefaultParagraphFont"/>
+    <w:link w:val="Heading8"/>
+    <w:uiPriority w:val="9"/>
+    <w:semiHidden/>
+    <w:rsid w:val="000E4D25"/>
+    <w:rPr>
+      <w:rFonts w:asciiTheme="majorHAnsi" w:eastAsiaTheme="majorEastAsia" w:hAnsiTheme="majorHAnsi" w:cstheme="majorBidi"/>
+      <w:sz w:val="20"/>
+      <w:szCs w:val="20"/>
+    </w:rPr>
+  </w:style>
+  <w:style w:type="character" w:customStyle="1" w:styleId="Heading9Char">
+    <w:name w:val="Heading 9 Char"/>
+    <w:basedOn w:val="DefaultParagraphFont"/>
+    <w:link w:val="Heading9"/>
+    <w:uiPriority w:val="9"/>
+    <w:semiHidden/>
+    <w:rsid w:val="000E4D25"/>
+    <w:rPr>
+      <w:rFonts w:asciiTheme="majorHAnsi" w:eastAsiaTheme="majorEastAsia" w:hAnsiTheme="majorHAnsi" w:cstheme="majorBidi"/>
+      <w:i/>
+      <w:iCs/>
+      <w:spacing w:val="5"/>
+      <w:sz w:val="20"/>
+      <w:szCs w:val="20"/>
+    </w:rPr>
+  </w:style>
+  <w:style w:type="paragraph" w:styleId="Caption">
+    <w:name w:val="caption"/>
+    <w:basedOn w:val="Normal"/>
+    <w:next w:val="Normal"/>
+    <w:uiPriority w:val="35"/>
+    <w:unhideWhenUsed/>
+    <w:qFormat/>
+    <w:rsid w:val="000E4D25"/>
+    <w:rPr>
+      <w:b/>
+      <w:bCs/>
+      <w:smallCaps/>
+      <w:color w:val="1F497D" w:themeColor="text2"/>
+      <w:spacing w:val="10"/>
+      <w:sz w:val="18"/>
+      <w:szCs w:val="18"/>
+    </w:rPr>
+  </w:style>
+  <w:style w:type="paragraph" w:styleId="Title">
+    <w:name w:val="Title"/>
+    <w:basedOn w:val="Normal"/>
+    <w:next w:val="Normal"/>
+    <w:link w:val="TitleChar"/>
+    <w:uiPriority w:val="10"/>
+    <w:qFormat/>
+    <w:rsid w:val="000E4D25"/>
+    <w:pPr>
+      <w:pBdr>
+        <w:bottom w:val="single" w:sz="4" w:space="1" w:color="auto"/>
+      </w:pBdr>
+      <w:spacing w:line="240" w:lineRule="auto"/>
+      <w:contextualSpacing/>
+    </w:pPr>
+    <w:rPr>
+      <w:rFonts w:asciiTheme="majorHAnsi" w:eastAsiaTheme="majorEastAsia" w:hAnsiTheme="majorHAnsi" w:cstheme="majorBidi"/>
+      <w:spacing w:val="5"/>
+      <w:sz w:val="52"/>
+      <w:szCs w:val="52"/>
+    </w:rPr>
+  </w:style>
+  <w:style w:type="character" w:customStyle="1" w:styleId="TitleChar">
+    <w:name w:val="Title Char"/>
+    <w:basedOn w:val="DefaultParagraphFont"/>
+    <w:link w:val="Title"/>
+    <w:uiPriority w:val="10"/>
+    <w:rsid w:val="000E4D25"/>
+    <w:rPr>
+      <w:rFonts w:asciiTheme="majorHAnsi" w:eastAsiaTheme="majorEastAsia" w:hAnsiTheme="majorHAnsi" w:cstheme="majorBidi"/>
+      <w:spacing w:val="5"/>
+      <w:sz w:val="52"/>
+      <w:szCs w:val="52"/>
+    </w:rPr>
+  </w:style>
+  <w:style w:type="paragraph" w:styleId="Subtitle">
+    <w:name w:val="Subtitle"/>
+    <w:basedOn w:val="Normal"/>
+    <w:next w:val="Normal"/>
+    <w:link w:val="SubtitleChar"/>
+    <w:uiPriority w:val="11"/>
+    <w:qFormat/>
+    <w:rsid w:val="000E4D25"/>
+    <w:pPr>
+      <w:spacing w:after="600"/>
+    </w:pPr>
+    <w:rPr>
+      <w:rFonts w:asciiTheme="majorHAnsi" w:eastAsiaTheme="majorEastAsia" w:hAnsiTheme="majorHAnsi" w:cstheme="majorBidi"/>
+      <w:i/>
+      <w:iCs/>
+      <w:spacing w:val="13"/>
+      <w:sz w:val="24"/>
+      <w:szCs w:val="24"/>
+    </w:rPr>
+  </w:style>
+  <w:style w:type="character" w:customStyle="1" w:styleId="SubtitleChar">
+    <w:name w:val="Subtitle Char"/>
+    <w:basedOn w:val="DefaultParagraphFont"/>
+    <w:link w:val="Subtitle"/>
+    <w:uiPriority w:val="11"/>
+    <w:rsid w:val="000E4D25"/>
+    <w:rPr>
+      <w:rFonts w:asciiTheme="majorHAnsi" w:eastAsiaTheme="majorEastAsia" w:hAnsiTheme="majorHAnsi" w:cstheme="majorBidi"/>
+      <w:i/>
+      <w:iCs/>
+      <w:spacing w:val="13"/>
+      <w:sz w:val="24"/>
+      <w:szCs w:val="24"/>
+    </w:rPr>
+  </w:style>
+  <w:style w:type="character" w:styleId="Strong">
+    <w:name w:val="Strong"/>
+    <w:uiPriority w:val="22"/>
+    <w:qFormat/>
+    <w:rsid w:val="000E4D25"/>
+    <w:rPr>
+      <w:b/>
+      <w:bCs/>
+    </w:rPr>
+  </w:style>
+  <w:style w:type="character" w:styleId="Emphasis">
+    <w:name w:val="Emphasis"/>
+    <w:uiPriority w:val="20"/>
+    <w:qFormat/>
+    <w:rsid w:val="000E4D25"/>
+    <w:rPr>
+      <w:b/>
+      <w:bCs/>
+      <w:i/>
+      <w:iCs/>
+      <w:spacing w:val="10"/>
+      <w:bdr w:val="none" w:sz="0" w:space="0" w:color="auto"/>
+      <w:shd w:val="clear" w:color="auto" w:fill="auto"/>
+    </w:rPr>
+  </w:style>
+  <w:style w:type="paragraph" w:styleId="NoSpacing">
+    <w:name w:val="No Spacing"/>
+    <w:basedOn w:val="Normal"/>
+    <w:link w:val="NoSpacingChar"/>
+    <w:uiPriority w:val="1"/>
+    <w:qFormat/>
+    <w:rsid w:val="000E4D25"/>
+    <w:pPr>
+      <w:spacing w:after="0" w:line="240" w:lineRule="auto"/>
+    </w:pPr>
+  </w:style>
+  <w:style w:type="character" w:customStyle="1" w:styleId="NoSpacingChar">
+    <w:name w:val="No Spacing Char"/>
+    <w:basedOn w:val="DefaultParagraphFont"/>
+    <w:link w:val="NoSpacing"/>
+    <w:uiPriority w:val="1"/>
+    <w:rsid w:val="000E4D25"/>
+  </w:style>
+  <w:style w:type="paragraph" w:styleId="ListParagraph">
+    <w:name w:val="List Paragraph"/>
+    <w:basedOn w:val="Normal"/>
+    <w:uiPriority w:val="34"/>
+    <w:qFormat/>
+    <w:rsid w:val="000E4D25"/>
+    <w:pPr>
+      <w:ind w:left="720"/>
+      <w:contextualSpacing/>
+    </w:pPr>
+  </w:style>
+  <w:style w:type="paragraph" w:styleId="Quote">
+    <w:name w:val="Quote"/>
+    <w:basedOn w:val="Normal"/>
+    <w:next w:val="Normal"/>
+    <w:link w:val="QuoteChar"/>
+    <w:uiPriority w:val="29"/>
+    <w:qFormat/>
+    <w:rsid w:val="000E4D25"/>
+    <w:pPr>
+      <w:spacing w:before="200" w:after="0"/>
+      <w:ind w:left="360" w:right="360"/>
+    </w:pPr>
+    <w:rPr>
+      <w:i/>
+      <w:iCs/>
+    </w:rPr>
+  </w:style>
+  <w:style w:type="character" w:customStyle="1" w:styleId="QuoteChar">
+    <w:name w:val="Quote Char"/>
+    <w:basedOn w:val="DefaultParagraphFont"/>
+    <w:link w:val="Quote"/>
+    <w:uiPriority w:val="29"/>
+    <w:rsid w:val="000E4D25"/>
+    <w:rPr>
+      <w:i/>
+      <w:iCs/>
+    </w:rPr>
+  </w:style>
+  <w:style w:type="paragraph" w:styleId="IntenseQuote">
+    <w:name w:val="Intense Quote"/>
+    <w:basedOn w:val="Normal"/>
+    <w:next w:val="Normal"/>
+    <w:link w:val="IntenseQuoteChar"/>
+    <w:uiPriority w:val="30"/>
+    <w:qFormat/>
+    <w:rsid w:val="000E4D25"/>
+    <w:pPr>
+      <w:pBdr>
+        <w:bottom w:val="single" w:sz="4" w:space="1" w:color="auto"/>
+      </w:pBdr>
+      <w:spacing w:before="200" w:after="280"/>
+      <w:ind w:left="1008" w:right="1152"/>
+      <w:jc w:val="both"/>
+    </w:pPr>
+    <w:rPr>
+      <w:b/>
+      <w:bCs/>
+      <w:i/>
+      <w:iCs/>
+    </w:rPr>
+  </w:style>
+  <w:style w:type="character" w:customStyle="1" w:styleId="IntenseQuoteChar">
+    <w:name w:val="Intense Quote Char"/>
+    <w:basedOn w:val="DefaultParagraphFont"/>
+    <w:link w:val="IntenseQuote"/>
+    <w:uiPriority w:val="30"/>
+    <w:rsid w:val="000E4D25"/>
+    <w:rPr>
+      <w:b/>
+      <w:bCs/>
+      <w:i/>
+      <w:iCs/>
+    </w:rPr>
+  </w:style>
+  <w:style w:type="character" w:styleId="SubtleEmphasis">
+    <w:name w:val="Subtle Emphasis"/>
+    <w:uiPriority w:val="19"/>
+    <w:qFormat/>
+    <w:rsid w:val="000E4D25"/>
+    <w:rPr>
+      <w:i/>
+      <w:iCs/>
+    </w:rPr>
+  </w:style>
+  <w:style w:type="character" w:styleId="IntenseEmphasis">
+    <w:name w:val="Intense Emphasis"/>
+    <w:uiPriority w:val="21"/>
+    <w:qFormat/>
+    <w:rsid w:val="000E4D25"/>
+    <w:rPr>
+      <w:b/>
+      <w:bCs/>
+    </w:rPr>
+  </w:style>
+  <w:style w:type="character" w:styleId="SubtleReference">
+    <w:name w:val="Subtle Reference"/>
+    <w:uiPriority w:val="31"/>
+    <w:qFormat/>
+    <w:rsid w:val="000E4D25"/>
+    <w:rPr>
+      <w:smallCaps/>
+    </w:rPr>
+  </w:style>
+  <w:style w:type="character" w:styleId="IntenseReference">
+    <w:name w:val="Intense Reference"/>
+    <w:uiPriority w:val="32"/>
+    <w:qFormat/>
+    <w:rsid w:val="000E4D25"/>
+    <w:rPr>
+      <w:smallCaps/>
+      <w:spacing w:val="5"/>
+      <w:u w:val="single"/>
+    </w:rPr>
+  </w:style>
+  <w:style w:type="character" w:styleId="BookTitle">
+    <w:name w:val="Book Title"/>
+    <w:uiPriority w:val="33"/>
+    <w:qFormat/>
+    <w:rsid w:val="000E4D25"/>
+    <w:rPr>
+      <w:i/>
+      <w:iCs/>
+      <w:smallCaps/>
+      <w:spacing w:val="5"/>
+    </w:rPr>
+  </w:style>
+  <w:style w:type="paragraph" w:styleId="TOCHeading">
+    <w:name w:val="TOC Heading"/>
+    <w:basedOn w:val="Heading1"/>
+    <w:next w:val="Normal"/>
+    <w:uiPriority w:val="39"/>
+    <w:semiHidden/>
+    <w:unhideWhenUsed/>
+    <w:qFormat/>
+    <w:rsid w:val="000E4D25"/>
+    <w:pPr>
+      <w:outlineLvl w:val="9"/>
+    </w:pPr>
+    <w:rPr>
+      <w:lang w:bidi="en-US"/>
+    </w:rPr>
+  </w:style>
+  <w:style w:type="paragraph" w:styleId="Header">
+    <w:name w:val="header"/>
+    <w:basedOn w:val="Normal"/>
+    <w:link w:val="HeaderChar"/>
+    <w:uiPriority w:val="99"/>
+    <w:unhideWhenUsed/>
+    <w:rsid w:val="00B96721"/>
+    <w:pPr>
+      <w:tabs>
+        <w:tab w:val="center" w:pos="4680"/>
+        <w:tab w:val="right" w:pos="9360"/>
+      </w:tabs>
+      <w:spacing w:after="0" w:line="240" w:lineRule="auto"/>
+    </w:pPr>
+  </w:style>
+  <w:style w:type="character" w:customStyle="1" w:styleId="HeaderChar">
+    <w:name w:val="Header Char"/>
+    <w:basedOn w:val="DefaultParagraphFont"/>
+    <w:link w:val="Header"/>
+    <w:uiPriority w:val="99"/>
+    <w:rsid w:val="00B96721"/>
+  </w:style>
+  <w:style w:type="paragraph" w:styleId="Footer">
+    <w:name w:val="footer"/>
+    <w:basedOn w:val="Normal"/>
+    <w:link w:val="FooterChar"/>
+    <w:uiPriority w:val="99"/>
+    <w:unhideWhenUsed/>
+    <w:rsid w:val="00B96721"/>
+    <w:pPr>
+      <w:tabs>
+        <w:tab w:val="center" w:pos="4680"/>
+        <w:tab w:val="right" w:pos="9360"/>
+      </w:tabs>
+      <w:spacing w:after="0" w:line="240" w:lineRule="auto"/>
+    </w:pPr>
+  </w:style>
+  <w:style w:type="character" w:customStyle="1" w:styleId="FooterChar">
+    <w:name w:val="Footer Char"/>
+    <w:basedOn w:val="DefaultParagraphFont"/>
+    <w:link w:val="Footer"/>
+    <w:uiPriority w:val="99"/>
+    <w:rsid w:val="00B96721"/>
+  </w:style>
+  <w:style w:type="paragraph" w:styleId="TOC1">
+    <w:name w:val="toc 1"/>
+    <w:basedOn w:val="Normal"/>
+    <w:next w:val="Normal"/>
+    <w:autoRedefine/>
+    <w:uiPriority w:val="39"/>
+    <w:unhideWhenUsed/>
+    <w:rsid w:val="00B96721"/>
+    <w:pPr>
+      <w:spacing w:after="100"/>
+    </w:pPr>
+  </w:style>
+  <w:style w:type="character" w:styleId="Hyperlink">
+    <w:name w:val="Hyperlink"/>
+    <w:basedOn w:val="DefaultParagraphFont"/>
+    <w:uiPriority w:val="99"/>
+    <w:unhideWhenUsed/>
+    <w:rsid w:val="00B96721"/>
+    <w:rPr>
+      <w:color w:val="0000FF" w:themeColor="hyperlink"/>
+      <w:u w:val="single"/>
+    </w:rPr>
+  </w:style>
+  <w:style w:type="paragraph" w:styleId="BalloonText">
+    <w:name w:val="Balloon Text"/>
+    <w:basedOn w:val="Normal"/>
+    <w:link w:val="BalloonTextChar"/>
+    <w:uiPriority w:val="99"/>
+    <w:semiHidden/>
+    <w:unhideWhenUsed/>
+    <w:rsid w:val="00B96721"/>
+    <w:pPr>
+      <w:spacing w:after="0" w:line="240" w:lineRule="auto"/>
+    </w:pPr>
+    <w:rPr>
+      <w:rFonts w:ascii="Tahoma" w:hAnsi="Tahoma" w:cs="Tahoma"/>
+      <w:sz w:val="16"/>
+      <w:szCs w:val="16"/>
+    </w:rPr>
+  </w:style>
+  <w:style w:type="character" w:customStyle="1" w:styleId="BalloonTextChar">
+    <w:name w:val="Balloon Text Char"/>
+    <w:basedOn w:val="DefaultParagraphFont"/>
+    <w:link w:val="BalloonText"/>
+    <w:uiPriority w:val="99"/>
+    <w:semiHidden/>
+    <w:rsid w:val="00B96721"/>
+    <w:rPr>
+      <w:rFonts w:ascii="Tahoma" w:hAnsi="Tahoma" w:cs="Tahoma"/>
+      <w:sz w:val="16"/>
+      <w:szCs w:val="16"/>
+    </w:rPr>
+  </w:style>
+  <w:style w:type="character" w:customStyle="1" w:styleId="FootnoteTextChar">
+    <w:name w:val="Footnote Text Char"/>
+    <w:basedOn w:val="DefaultParagraphFont"/>
+    <w:link w:val="FootnoteText"/>
+    <w:uiPriority w:val="99"/>
+    <w:semiHidden/>
+    <w:rsid w:val="006B3FC3"/>
+    <w:rPr>
+      <w:rFonts w:ascii="Times New Roman" w:hAnsi="Times New Roman"/>
+      <w:sz w:val="20"/>
+      <w:szCs w:val="20"/>
+    </w:rPr>
+  </w:style>
+  <w:style w:type="paragraph" w:styleId="FootnoteText">
+    <w:name w:val="footnote text"/>
+    <w:basedOn w:val="Normal"/>
+    <w:link w:val="FootnoteTextChar"/>
+    <w:uiPriority w:val="99"/>
+    <w:semiHidden/>
+    <w:unhideWhenUsed/>
+    <w:rsid w:val="006B3FC3"/>
+    <w:pPr>
+      <w:spacing w:after="0" w:line="240" w:lineRule="auto"/>
+    </w:pPr>
+    <w:rPr>
+      <w:rFonts w:ascii="Times New Roman" w:hAnsi="Times New Roman"/>
+      <w:sz w:val="20"/>
+      <w:szCs w:val="20"/>
+    </w:rPr>
+  </w:style>
+  <w:style w:type="character" w:customStyle="1" w:styleId="EndnoteTextChar">
+    <w:name w:val="Endnote Text Char"/>
+    <w:basedOn w:val="DefaultParagraphFont"/>
+    <w:link w:val="EndnoteText"/>
+    <w:uiPriority w:val="99"/>
+    <w:semiHidden/>
+    <w:rsid w:val="006B3FC3"/>
+    <w:rPr>
+      <w:rFonts w:ascii="Times New Roman" w:hAnsi="Times New Roman"/>
+      <w:sz w:val="20"/>
+      <w:szCs w:val="20"/>
+    </w:rPr>
+  </w:style>
+  <w:style w:type="paragraph" w:styleId="EndnoteText">
+    <w:name w:val="endnote text"/>
+    <w:basedOn w:val="Normal"/>
+    <w:link w:val="EndnoteTextChar"/>
+    <w:uiPriority w:val="99"/>
+    <w:semiHidden/>
+    <w:unhideWhenUsed/>
+    <w:rsid w:val="006B3FC3"/>
+    <w:pPr>
+      <w:spacing w:after="0" w:line="240" w:lineRule="auto"/>
+    </w:pPr>
+    <w:rPr>
+      <w:rFonts w:ascii="Times New Roman" w:hAnsi="Times New Roman"/>
+      <w:sz w:val="20"/>
+      <w:szCs w:val="20"/>
+    </w:rPr>
+  </w:style>
+  <w:style w:type="character" w:customStyle="1" w:styleId="CommentTextChar">
+    <w:name w:val="Comment Text Char"/>
+    <w:basedOn w:val="DefaultParagraphFont"/>
+    <w:link w:val="CommentText"/>
+    <w:uiPriority w:val="99"/>
+    <w:semiHidden/>
+    <w:rsid w:val="006B3FC3"/>
+    <w:rPr>
+      <w:rFonts w:ascii="Times New Roman" w:hAnsi="Times New Roman"/>
+      <w:sz w:val="20"/>
+      <w:szCs w:val="20"/>
+    </w:rPr>
+  </w:style>
+  <w:style w:type="paragraph" w:styleId="CommentText">
+    <w:name w:val="annotation text"/>
+    <w:basedOn w:val="Normal"/>
+    <w:link w:val="CommentTextChar"/>
+    <w:uiPriority w:val="99"/>
+    <w:semiHidden/>
+    <w:unhideWhenUsed/>
+    <w:rsid w:val="006B3FC3"/>
+    <w:pPr>
+      <w:spacing w:after="0" w:line="240" w:lineRule="auto"/>
+    </w:pPr>
+    <w:rPr>
+      <w:rFonts w:ascii="Times New Roman" w:hAnsi="Times New Roman"/>
+      <w:sz w:val="20"/>
+      <w:szCs w:val="20"/>
+    </w:rPr>
+  </w:style>
+  <w:style w:type="character" w:customStyle="1" w:styleId="CommentSubjectChar">
+    <w:name w:val="Comment Subject Char"/>
+    <w:basedOn w:val="CommentTextChar"/>
+    <w:link w:val="CommentSubject"/>
+    <w:uiPriority w:val="99"/>
+    <w:semiHidden/>
+    <w:rsid w:val="006B3FC3"/>
+    <w:rPr>
+      <w:rFonts w:ascii="Times New Roman" w:hAnsi="Times New Roman"/>
+      <w:b/>
+      <w:bCs/>
+      <w:sz w:val="20"/>
+      <w:szCs w:val="20"/>
+    </w:rPr>
+  </w:style>
+  <w:style w:type="paragraph" w:styleId="CommentSubject">
+    <w:name w:val="annotation subject"/>
+    <w:basedOn w:val="CommentText"/>
+    <w:next w:val="CommentText"/>
+    <w:link w:val="CommentSubjectChar"/>
+    <w:uiPriority w:val="99"/>
+    <w:semiHidden/>
+    <w:unhideWhenUsed/>
+    <w:rsid w:val="006B3FC3"/>
+    <w:rPr>
+      <w:b/>
+      <w:bCs/>
+    </w:rPr>
+  </w:style>
+  <w:style w:type="paragraph" w:styleId="TOC2">
+    <w:name w:val="toc 2"/>
+    <w:basedOn w:val="Normal"/>
+    <w:next w:val="Normal"/>
+    <w:autoRedefine/>
+    <w:uiPriority w:val="39"/>
+    <w:unhideWhenUsed/>
+    <w:rsid w:val="002A34D5"/>
+    <w:pPr>
+      <w:spacing w:after="100"/>
+      <w:ind w:left="220"/>
+    </w:pPr>
+  </w:style>
+</w:styles>
+</file>
+
+<file path=word/stylesWithEffects.xml><?xml version="1.0" encoding="utf-8"?>
+<w:styles xmlns:wpc="http://schemas.microsoft.com/office/word/2010/wordprocessingCanvas" xmlns:mc="http://schemas.openxmlformats.org/markup-compatibility/2006" xmlns:o="urn:schemas-microsoft-com:office:office" xmlns:r="http://schemas.openxmlformats.org/officeDocument/2006/relationships" xmlns:m="http://schemas.openxmlformats.org/officeDocument/2006/math" xmlns:v="urn:schemas-microsoft-com:vml" xmlns:wp14="http://schemas.microsoft.com/office/word/2010/wordprocessingDrawing" xmlns:wp="http://schemas.openxmlformats.org/drawingml/2006/wordprocessingDrawing" xmlns:w10="urn:schemas-microsoft-com:office:word" xmlns:w="http://schemas.openxmlformats.org/wordprocessingml/2006/main" xmlns:w14="http://schemas.microsoft.com/office/word/2010/wordml" xmlns:wpg="http://schemas.microsoft.com/office/word/2010/wordprocessingGroup" xmlns:wpi="http://schemas.microsoft.com/office/word/2010/wordprocessingInk" xmlns:wne="http://schemas.microsoft.com/office/word/2006/wordml" xmlns:wps="http://schemas.microsoft.com/office/word/2010/wordprocessingShape" mc:Ignorable="w14 wp14">
+  <w:docDefaults>
+    <w:rPrDefault>
+      <w:rPr>
+        <w:rFonts w:asciiTheme="minorHAnsi" w:eastAsiaTheme="minorEastAsia" w:hAnsiTheme="minorHAnsi" w:cstheme="minorBidi"/>
+        <w:sz w:val="22"/>
+        <w:szCs w:val="22"/>
+        <w:lang w:val="en-CA" w:eastAsia="en-US" w:bidi="ar-SA"/>
+      </w:rPr>
+    </w:rPrDefault>
+    <w:pPrDefault>
+      <w:pPr>
+        <w:spacing w:after="200" w:line="276" w:lineRule="auto"/>
+      </w:pPr>
+    </w:pPrDefault>
+  </w:docDefaults>
+  <w:latentStyles w:defLockedState="0" w:defUIPriority="99" w:defSemiHidden="1" w:defUnhideWhenUsed="1" w:defQFormat="0" w:count="267">
+    <w:lsdException w:name="Normal" w:semiHidden="0" w:uiPriority="0" w:unhideWhenUsed="0" w:qFormat="1"/>
+    <w:lsdException w:name="heading 1" w:semiHidden="0" w:uiPriority="9" w:unhideWhenUsed="0" w:qFormat="1"/>
+    <w:lsdException w:name="heading 2" w:uiPriority="9" w:qFormat="1"/>
+    <w:lsdException w:name="heading 3" w:uiPriority="9" w:qFormat="1"/>
+    <w:lsdException w:name="heading 4" w:uiPriority="9" w:qFormat="1"/>
+    <w:lsdException w:name="heading 5" w:uiPriority="9" w:qFormat="1"/>
+    <w:lsdException w:name="heading 6" w:uiPriority="9" w:qFormat="1"/>
+    <w:lsdException w:name="heading 7" w:uiPriority="9" w:qFormat="1"/>
+    <w:lsdException w:name="heading 8" w:uiPriority="9" w:qFormat="1"/>
+    <w:lsdException w:name="heading 9" w:uiPriority="9" w:qFormat="1"/>
+    <w:lsdException w:name="toc 1" w:uiPriority="39"/>
+    <w:lsdException w:name="toc 2" w:uiPriority="39"/>
+    <w:lsdException w:name="toc 3" w:uiPriority="39"/>
+    <w:lsdException w:name="toc 4" w:uiPriority="39"/>
+    <w:lsdException w:name="toc 5" w:uiPriority="39"/>
+    <w:lsdException w:name="toc 6" w:uiPriority="39"/>
+    <w:lsdException w:name="toc 7" w:uiPriority="39"/>
+    <w:lsdException w:name="toc 8" w:uiPriority="39"/>
+    <w:lsdException w:name="toc 9" w:uiPriority="39"/>
+    <w:lsdException w:name="caption" w:uiPriority="35" w:qFormat="1"/>
+    <w:lsdException w:name="Title" w:semiHidden="0" w:uiPriority="10" w:unhideWhenUsed="0" w:qFormat="1"/>
+    <w:lsdException w:name="Default Paragraph Font" w:uiPriority="1"/>
+    <w:lsdException w:name="Subtitle" w:semiHidden="0" w:uiPriority="11" w:unhideWhenUsed="0" w:qFormat="1"/>
+    <w:lsdException w:name="Strong" w:semiHidden="0" w:uiPriority="22" w:unhideWhenUsed="0" w:qFormat="1"/>
+    <w:lsdException w:name="Emphasis" w:semiHidden="0" w:uiPriority="20" w:unhideWhenUsed="0" w:qFormat="1"/>
+    <w:lsdException w:name="Table Grid" w:semiHidden="0" w:uiPriority="59" w:unhideWhenUsed="0"/>
+    <w:lsdException w:name="Placeholder Text" w:unhideWhenUsed="0"/>
+    <w:lsdException w:name="No Spacing" w:semiHidden="0" w:uiPriority="1" w:unhideWhenUsed="0" w:qFormat="1"/>
+    <w:lsdException w:name="Light Shading" w:semiHidden="0" w:uiPriority="60" w:unhideWhenUsed="0"/>
+    <w:lsdException w:name="Light List" w:semiHidden="0" w:uiPriority="61" w:unhideWhenUsed="0"/>
+    <w:lsdException w:name="Light Grid" w:semiHidden="0" w:uiPriority="62" w:unhideWhenUsed="0"/>
+    <w:lsdException w:name="Medium Shading 1" w:semiHidden="0" w:uiPriority="63" w:unhideWhenUsed="0"/>
+    <w:lsdException w:name="Medium Shading 2" w:semiHidden="0" w:uiPriority="64" w:unhideWhenUsed="0"/>
+    <w:lsdException w:name="Medium List 1" w:semiHidden="0" w:uiPriority="65" w:unhideWhenUsed="0"/>
+    <w:lsdException w:name="Medium List 2" w:semiHidden="0" w:uiPriority="66" w:unhideWhenUsed="0"/>
+    <w:lsdException w:name="Medium Grid 1" w:semiHidden="0" w:uiPriority="67" w:unhideWhenUsed="0"/>
+    <w:lsdException w:name="Medium Grid 2" w:semiHidden="0" w:uiPriority="68" w:unhideWhenUsed="0"/>
+    <w:lsdException w:name="Medium Grid 3" w:semiHidden="0" w:uiPriority="69" w:unhideWhenUsed="0"/>
+    <w:lsdException w:name="Dark List" w:semiHidden="0" w:uiPriority="70" w:unhideWhenUsed="0"/>
+    <w:lsdException w:name="Colorful Shading" w:semiHidden="0" w:uiPriority="71" w:unhideWhenUsed="0"/>
+    <w:lsdException w:name="Colorful List" w:semiHidden="0" w:uiPriority="72" w:unhideWhenUsed="0"/>
+    <w:lsdException w:name="Colorful Grid" w:semiHidden="0" w:uiPriority="73" w:unhideWhenUsed="0"/>
+    <w:lsdException w:name="Light Shading Accent 1" w:semiHidden="0" w:uiPriority="60" w:unhideWhenUsed="0"/>
+    <w:lsdException w:name="Light List Accent 1" w:semiHidden="0" w:uiPriority="61" w:unhideWhenUsed="0"/>
+    <w:lsdException w:name="Light Grid Accent 1" w:semiHidden="0" w:uiPriority="62" w:unhideWhenUsed="0"/>
+    <w:lsdException w:name="Medium Shading 1 Accent 1" w:semiHidden="0" w:uiPriority="63" w:unhideWhenUsed="0"/>
+    <w:lsdException w:name="Medium Shading 2 Accent 1" w:semiHidden="0" w:uiPriority="64" w:unhideWhenUsed="0"/>
+    <w:lsdException w:name="Medium List 1 Accent 1" w:semiHidden="0" w:uiPriority="65" w:unhideWhenUsed="0"/>
+    <w:lsdException w:name="Revision" w:unhideWhenUsed="0"/>
+    <w:lsdException w:name="List Paragraph" w:semiHidden="0" w:uiPriority="34" w:unhideWhenUsed="0" w:qFormat="1"/>
+    <w:lsdException w:name="Quote" w:semiHidden="0" w:uiPriority="29" w:unhideWhenUsed="0" w:qFormat="1"/>
+    <w:lsdException w:name="Intense Quote" w:semiHidden="0" w:uiPriority="30" w:unhideWhenUsed="0" w:qFormat="1"/>
+    <w:lsdException w:name="Medium List 2 Accent 1" w:semiHidden="0" w:uiPriority="66" w:unhideWhenUsed="0"/>
+    <w:lsdException w:name="Medium Grid 1 Accent 1" w:semiHidden="0" w:uiPriority="67" w:unhideWhenUsed="0"/>
+    <w:lsdException w:name="Medium Grid 2 Accent 1" w:semiHidden="0" w:uiPriority="68" w:unhideWhenUsed="0"/>
+    <w:lsdException w:name="Medium Grid 3 Accent 1" w:semiHidden="0" w:uiPriority="69" w:unhideWhenUsed="0"/>
+    <w:lsdException w:name="Dark List Accent 1" w:semiHidden="0" w:uiPriority="70" w:unhideWhenUsed="0"/>
+    <w:lsdException w:name="Colorful Shading Accent 1" w:semiHidden="0" w:uiPriority="71" w:unhideWhenUsed="0"/>
+    <w:lsdException w:name="Colorful List Accent 1" w:semiHidden="0" w:uiPriority="72" w:unhideWhenUsed="0"/>
+    <w:lsdException w:name="Colorful Grid Accent 1" w:semiHidden="0" w:uiPriority="73" w:unhideWhenUsed="0"/>
+    <w:lsdException w:name="Light Shading Accent 2" w:semiHidden="0" w:uiPriority="60" w:unhideWhenUsed="0"/>
+    <w:lsdException w:name="Light List Accent 2" w:semiHidden="0" w:uiPriority="61" w:unhideWhenUsed="0"/>
+    <w:lsdException w:name="Light Grid Accent 2" w:semiHidden="0" w:uiPriority="62" w:unhideWhenUsed="0"/>
+    <w:lsdException w:name="Medium Shading 1 Accent 2" w:semiHidden="0" w:uiPriority="63" w:unhideWhenUsed="0"/>
+    <w:lsdException w:name="Medium Shading 2 Accent 2" w:semiHidden="0" w:uiPriority="64" w:unhideWhenUsed="0"/>
+    <w:lsdException w:name="Medium List 1 Accent 2" w:semiHidden="0" w:uiPriority="65" w:unhideWhenUsed="0"/>
+    <w:lsdException w:name="Medium List 2 Accent 2" w:semiHidden="0" w:uiPriority="66" w:unhideWhenUsed="0"/>
+    <w:lsdException w:name="Medium Grid 1 Accent 2" w:semiHidden="0" w:uiPriority="67" w:unhideWhenUsed="0"/>
+    <w:lsdException w:name="Medium Grid 2 Accent 2" w:semiHidden="0" w:uiPriority="68" w:unhideWhenUsed="0"/>
+    <w:lsdException w:name="Medium Grid 3 Accent 2" w:semiHidden="0" w:uiPriority="69" w:unhideWhenUsed="0"/>
+    <w:lsdException w:name="Dark List Accent 2" w:semiHidden="0" w:uiPriority="70" w:unhideWhenUsed="0"/>
+    <w:lsdException w:name="Colorful Shading Accent 2" w:semiHidden="0" w:uiPriority="71" w:unhideWhenUsed="0"/>
+    <w:lsdException w:name="Colorful List Accent 2" w:semiHidden="0" w:uiPriority="72" w:unhideWhenUsed="0"/>
+    <w:lsdException w:name="Colorful Grid Accent 2" w:semiHidden="0" w:uiPriority="73" w:unhideWhenUsed="0"/>
+    <w:lsdException w:name="Light Shading Accent 3" w:semiHidden="0" w:uiPriority="60" w:unhideWhenUsed="0"/>
+    <w:lsdException w:name="Light List Accent 3" w:semiHidden="0" w:uiPriority="61" w:unhideWhenUsed="0"/>
+    <w:lsdException w:name="Light Grid Accent 3" w:semiHidden="0" w:uiPriority="62" w:unhideWhenUsed="0"/>
+    <w:lsdException w:name="Medium Shading 1 Accent 3" w:semiHidden="0" w:uiPriority="63" w:unhideWhenUsed="0"/>
+    <w:lsdException w:name="Medium Shading 2 Accent 3" w:semiHidden="0" w:uiPriority="64" w:unhideWhenUsed="0"/>
+    <w:lsdException w:name="Medium List 1 Accent 3" w:semiHidden="0" w:uiPriority="65" w:unhideWhenUsed="0"/>
+    <w:lsdException w:name="Medium List 2 Accent 3" w:semiHidden="0" w:uiPriority="66" w:unhideWhenUsed="0"/>
+    <w:lsdException w:name="Medium Grid 1 Accent 3" w:semiHidden="0" w:uiPriority="67" w:unhideWhenUsed="0"/>
+    <w:lsdException w:name="Medium Grid 2 Accent 3" w:semiHidden="0" w:uiPriority="68" w:unhideWhenUsed="0"/>
+    <w:lsdException w:name="Medium Grid 3 Accent 3" w:semiHidden="0" w:uiPriority="69" w:unhideWhenUsed="0"/>
+    <w:lsdException w:name="Dark List Accent 3" w:semiHidden="0" w:uiPriority="70" w:unhideWhenUsed="0"/>
+    <w:lsdException w:name="Colorful Shading Accent 3" w:semiHidden="0" w:uiPriority="71" w:unhideWhenUsed="0"/>
+    <w:lsdException w:name="Colorful List Accent 3" w:semiHidden="0" w:uiPriority="72" w:unhideWhenUsed="0"/>
+    <w:lsdException w:name="Colorful Grid Accent 3" w:semiHidden="0" w:uiPriority="73" w:unhideWhenUsed="0"/>
+    <w:lsdException w:name="Light Shading Accent 4" w:semiHidden="0" w:uiPriority="60" w:unhideWhenUsed="0"/>
+    <w:lsdException w:name="Light List Accent 4" w:semiHidden="0" w:uiPriority="61" w:unhideWhenUsed="0"/>
+    <w:lsdException w:name="Light Grid Accent 4" w:semiHidden="0" w:uiPriority="62" w:unhideWhenUsed="0"/>
+    <w:lsdException w:name="Medium Shading 1 Accent 4" w:semiHidden="0" w:uiPriority="63" w:unhideWhenUsed="0"/>
+    <w:lsdException w:name="Medium Shading 2 Accent 4" w:semiHidden="0" w:uiPriority="64" w:unhideWhenUsed="0"/>
+    <w:lsdException w:name="Medium List 1 Accent 4" w:semiHidden="0" w:uiPriority="65" w:unhideWhenUsed="0"/>
+    <w:lsdException w:name="Medium List 2 Accent 4" w:semiHidden="0" w:uiPriority="66" w:unhideWhenUsed="0"/>
+    <w:lsdException w:name="Medium Grid 1 Accent 4" w:semiHidden="0" w:uiPriority="67" w:unhideWhenUsed="0"/>
+    <w:lsdException w:name="Medium Grid 2 Accent 4" w:semiHidden="0" w:uiPriority="68" w:unhideWhenUsed="0"/>
+    <w:lsdException w:name="Medium Grid 3 Accent 4" w:semiHidden="0" w:uiPriority="69" w:unhideWhenUsed="0"/>
+    <w:lsdException w:name="Dark List Accent 4" w:semiHidden="0" w:uiPriority="70" w:unhideWhenUsed="0"/>
+    <w:lsdException w:name="Colorful Shading Accent 4" w:semiHidden="0" w:uiPriority="71" w:unhideWhenUsed="0"/>
+    <w:lsdException w:name="Colorful List Accent 4" w:semiHidden="0" w:uiPriority="72" w:unhideWhenUsed="0"/>
+    <w:lsdException w:name="Colorful Grid Accent 4" w:semiHidden="0" w:uiPriority="73" w:unhideWhenUsed="0"/>
+    <w:lsdException w:name="Light Shading Accent 5" w:semiHidden="0" w:uiPriority="60" w:unhideWhenUsed="0"/>
+    <w:lsdException w:name="Light List Accent 5" w:semiHidden="0" w:uiPriority="61" w:unhideWhenUsed="0"/>
+    <w:lsdException w:name="Light Grid Accent 5" w:semiHidden="0" w:uiPriority="62" w:unhideWhenUsed="0"/>
+    <w:lsdException w:name="Medium Shading 1 Accent 5" w:semiHidden="0" w:uiPriority="63" w:unhideWhenUsed="0"/>
+    <w:lsdException w:name="Medium Shading 2 Accent 5" w:semiHidden="0" w:uiPriority="64" w:unhideWhenUsed="0"/>
+    <w:lsdException w:name="Medium List 1 Accent 5" w:semiHidden="0" w:uiPriority="65" w:unhideWhenUsed="0"/>
+    <w:lsdException w:name="Medium List 2 Accent 5" w:semiHidden="0" w:uiPriority="66" w:unhideWhenUsed="0"/>
+    <w:lsdException w:name="Medium Grid 1 Accent 5" w:semiHidden="0" w:uiPriority="67" w:unhideWhenUsed="0"/>
+    <w:lsdException w:name="Medium Grid 2 Accent 5" w:semiHidden="0" w:uiPriority="68" w:unhideWhenUsed="0"/>
+    <w:lsdException w:name="Medium Grid 3 Accent 5" w:semiHidden="0" w:uiPriority="69" w:unhideWhenUsed="0"/>
+    <w:lsdException w:name="Dark List Accent 5" w:semiHidden="0" w:uiPriority="70" w:unhideWhenUsed="0"/>
+    <w:lsdException w:name="Colorful Shading Accent 5" w:semiHidden="0" w:uiPriority="71" w:unhideWhenUsed="0"/>
+    <w:lsdException w:name="Colorful List Accent 5" w:semiHidden="0" w:uiPriority="72" w:unhideWhenUsed="0"/>
+    <w:lsdException w:name="Colorful Grid Accent 5" w:semiHidden="0" w:uiPriority="73" w:unhideWhenUsed="0"/>
+    <w:lsdException w:name="Light Shading Accent 6" w:semiHidden="0" w:uiPriority="60" w:unhideWhenUsed="0"/>
+    <w:lsdException w:name="Light List Accent 6" w:semiHidden="0" w:uiPriority="61" w:unhideWhenUsed="0"/>
+    <w:lsdException w:name="Light Grid Accent 6" w:semiHidden="0" w:uiPriority="62" w:unhideWhenUsed="0"/>
+    <w:lsdException w:name="Medium Shading 1 Accent 6" w:semiHidden="0" w:uiPriority="63" w:unhideWhenUsed="0"/>
+    <w:lsdException w:name="Medium Shading 2 Accent 6" w:semiHidden="0" w:uiPriority="64" w:unhideWhenUsed="0"/>
+    <w:lsdException w:name="Medium List 1 Accent 6" w:semiHidden="0" w:uiPriority="65" w:unhideWhenUsed="0"/>
+    <w:lsdException w:name="Medium List 2 Accent 6" w:semiHidden="0" w:uiPriority="66" w:unhideWhenUsed="0"/>
+    <w:lsdException w:name="Medium Grid 1 Accent 6" w:semiHidden="0" w:uiPriority="67" w:unhideWhenUsed="0"/>
+    <w:lsdException w:name="Medium Grid 2 Accent 6" w:semiHidden="0" w:uiPriority="68" w:unhideWhenUsed="0"/>
+    <w:lsdException w:name="Medium Grid 3 Accent 6" w:semiHidden="0" w:uiPriority="69" w:unhideWhenUsed="0"/>
+    <w:lsdException w:name="Dark List Accent 6" w:semiHidden="0" w:uiPriority="70" w:unhideWhenUsed="0"/>
+    <w:lsdException w:name="Colorful Shading Accent 6" w:semiHidden="0" w:uiPriority="71" w:unhideWhenUsed="0"/>
+    <w:lsdException w:name="Colorful List Accent 6" w:semiHidden="0" w:uiPriority="72" w:unhideWhenUsed="0"/>
+    <w:lsdException w:name="Colorful Grid Accent 6" w:semiHidden="0" w:uiPriority="73" w:unhideWhenUsed="0"/>
+    <w:lsdException w:name="Subtle Emphasis" w:semiHidden="0" w:uiPriority="19" w:unhideWhenUsed="0" w:qFormat="1"/>
+    <w:lsdException w:name="Intense Emphasis" w:semiHidden="0" w:uiPriority="21" w:unhideWhenUsed="0" w:qFormat="1"/>
+    <w:lsdException w:name="Subtle Reference" w:semiHidden="0" w:uiPriority="31" w:unhideWhenUsed="0" w:qFormat="1"/>
+    <w:lsdException w:name="Intense Reference" w:semiHidden="0" w:uiPriority="32" w:unhideWhenUsed="0" w:qFormat="1"/>
+    <w:lsdException w:name="Book Title" w:semiHidden="0" w:uiPriority="33" w:unhideWhenUsed="0" w:qFormat="1"/>
+    <w:lsdException w:name="Bibliography" w:uiPriority="37"/>
+    <w:lsdException w:name="TOC Heading" w:uiPriority="39" w:qFormat="1"/>
   </w:latentStyles>
   <w:style w:type="paragraph" w:default="1" w:styleId="Normal">
     <w:name w:val="Normal"/>
@@ -68720,7 +69644,7 @@
 </file>
 
 <file path=customXml/itemProps1.xml><?xml version="1.0" encoding="utf-8"?>
-<ds:datastoreItem xmlns:ds="http://schemas.openxmlformats.org/officeDocument/2006/customXml" ds:itemID="{69E5E4A9-6049-43F8-8037-86DBC5374583}">
+<ds:datastoreItem xmlns:ds="http://schemas.openxmlformats.org/officeDocument/2006/customXml" ds:itemID="{9EF5DF3D-B2CD-48DF-AAB0-273C49DE35F9}">
   <ds:schemaRefs>
     <ds:schemaRef ds:uri="http://schemas.openxmlformats.org/officeDocument/2006/bibliography"/>
   </ds:schemaRefs>

</xml_diff>